<commit_message>
Commit some progress on ps4.
</commit_message>
<xml_diff>
--- a/ps4/ps4.docx
+++ b/ps4/ps4.docx
@@ -195,7 +195,7 @@
       <w:pPr>
         <w:pStyle w:val="NoSpacing"/>
         <w:numPr>
-          <w:ilvl w:val="0"/>
+          <w:ilvl w:val="1"/>
           <w:numId w:val="1"/>
         </w:numPr>
         <w:spacing w:line="300" w:lineRule="auto"/>
@@ -211,39 +211,7 @@
           <w:sz w:val="22"/>
           <w:szCs w:val="22"/>
         </w:rPr>
-        <w:t xml:space="preserve">Problem </w:t>
-      </w:r>
-      <w:r>
-        <w:rPr>
-          <w:rFonts w:ascii="Courier New" w:hAnsi="Courier New" w:cs="Courier New"/>
-          <w:sz w:val="22"/>
-          <w:szCs w:val="22"/>
-        </w:rPr>
-        <w:t>3</w:t>
-      </w:r>
-      <w:r>
-        <w:rPr>
-          <w:rFonts w:ascii="Courier New" w:hAnsi="Courier New" w:cs="Courier New"/>
-          <w:sz w:val="22"/>
-          <w:szCs w:val="22"/>
-        </w:rPr>
-        <w:t>.</w:t>
-      </w:r>
-      <w:r>
-        <w:rPr>
-          <w:rFonts w:ascii="Courier New" w:hAnsi="Courier New" w:cs="Courier New"/>
-          <w:sz w:val="22"/>
-          <w:szCs w:val="22"/>
-        </w:rPr>
-        <w:t>58</w:t>
-      </w:r>
-      <w:r>
-        <w:rPr>
-          <w:rFonts w:ascii="Courier New" w:hAnsi="Courier New" w:cs="Courier New"/>
-          <w:sz w:val="22"/>
-          <w:szCs w:val="22"/>
-        </w:rPr>
-        <w:t>:</w:t>
+        <w:t>%esi holds x</w:t>
       </w:r>
       <w:r>
         <w:rPr>
@@ -252,7 +220,707 @@
           <w:szCs w:val="22"/>
         </w:rPr>
         <w:br/>
-      </w:r>
+        <w:t>%ebx holds n</w:t>
+      </w:r>
+      <w:r>
+        <w:rPr>
+          <w:rFonts w:ascii="Courier New" w:hAnsi="Courier New" w:cs="Courier New"/>
+          <w:sz w:val="22"/>
+          <w:szCs w:val="22"/>
+        </w:rPr>
+        <w:br/>
+        <w:t>%edi holds result</w:t>
+      </w:r>
+      <w:r>
+        <w:rPr>
+          <w:rFonts w:ascii="Courier New" w:hAnsi="Courier New" w:cs="Courier New"/>
+          <w:sz w:val="22"/>
+          <w:szCs w:val="22"/>
+        </w:rPr>
+        <w:br/>
+        <w:t>%edx holds mask</w:t>
+      </w:r>
+      <w:r>
+        <w:rPr>
+          <w:rFonts w:ascii="Courier New" w:hAnsi="Courier New" w:cs="Courier New"/>
+          <w:sz w:val="22"/>
+          <w:szCs w:val="22"/>
+        </w:rPr>
+        <w:br/>
+      </w:r>
+    </w:p>
+    <w:p>
+      <w:pPr>
+        <w:pStyle w:val="NoSpacing"/>
+        <w:numPr>
+          <w:ilvl w:val="1"/>
+          <w:numId w:val="1"/>
+        </w:numPr>
+        <w:spacing w:line="300" w:lineRule="auto"/>
+        <w:rPr>
+          <w:rFonts w:ascii="Courier New" w:hAnsi="Courier New" w:cs="Courier New"/>
+          <w:sz w:val="22"/>
+          <w:szCs w:val="22"/>
+        </w:rPr>
+      </w:pPr>
+      <w:r>
+        <w:rPr>
+          <w:rFonts w:ascii="Courier New" w:hAnsi="Courier New" w:cs="Courier New"/>
+          <w:sz w:val="22"/>
+          <w:szCs w:val="22"/>
+        </w:rPr>
+        <w:t xml:space="preserve">The initial value of result </w:t>
+      </w:r>
+      <w:r>
+        <w:rPr>
+          <w:rFonts w:ascii="Courier New" w:hAnsi="Courier New" w:cs="Courier New"/>
+          <w:sz w:val="22"/>
+          <w:szCs w:val="22"/>
+        </w:rPr>
+        <w:t>is -1</w:t>
+      </w:r>
+      <w:r>
+        <w:rPr>
+          <w:rFonts w:ascii="Courier New" w:hAnsi="Courier New" w:cs="Courier New"/>
+          <w:sz w:val="22"/>
+          <w:szCs w:val="22"/>
+        </w:rPr>
+        <w:br/>
+        <w:t xml:space="preserve">The initial value of mask </w:t>
+      </w:r>
+      <w:r>
+        <w:rPr>
+          <w:rFonts w:ascii="Courier New" w:hAnsi="Courier New" w:cs="Courier New"/>
+          <w:sz w:val="22"/>
+          <w:szCs w:val="22"/>
+        </w:rPr>
+        <w:t>is 1</w:t>
+      </w:r>
+      <w:r>
+        <w:rPr>
+          <w:rFonts w:ascii="Courier New" w:hAnsi="Courier New" w:cs="Courier New"/>
+          <w:sz w:val="22"/>
+          <w:szCs w:val="22"/>
+        </w:rPr>
+        <w:br/>
+      </w:r>
+    </w:p>
+    <w:p>
+      <w:pPr>
+        <w:pStyle w:val="NoSpacing"/>
+        <w:numPr>
+          <w:ilvl w:val="1"/>
+          <w:numId w:val="1"/>
+        </w:numPr>
+        <w:spacing w:line="300" w:lineRule="auto"/>
+        <w:rPr>
+          <w:rFonts w:ascii="Courier New" w:hAnsi="Courier New" w:cs="Courier New"/>
+          <w:sz w:val="22"/>
+          <w:szCs w:val="22"/>
+        </w:rPr>
+      </w:pPr>
+      <w:r>
+        <w:rPr>
+          <w:rFonts w:ascii="Courier New" w:hAnsi="Courier New" w:cs="Courier New"/>
+          <w:sz w:val="22"/>
+          <w:szCs w:val="22"/>
+        </w:rPr>
+        <w:t>The test condition for mask is: mask != 0</w:t>
+      </w:r>
+      <w:r>
+        <w:rPr>
+          <w:rFonts w:ascii="Courier New" w:hAnsi="Courier New" w:cs="Courier New"/>
+          <w:sz w:val="22"/>
+          <w:szCs w:val="22"/>
+        </w:rPr>
+        <w:br/>
+      </w:r>
+    </w:p>
+    <w:p>
+      <w:pPr>
+        <w:pStyle w:val="NoSpacing"/>
+        <w:numPr>
+          <w:ilvl w:val="1"/>
+          <w:numId w:val="1"/>
+        </w:numPr>
+        <w:spacing w:line="300" w:lineRule="auto"/>
+        <w:rPr>
+          <w:rFonts w:ascii="Courier New" w:hAnsi="Courier New" w:cs="Courier New"/>
+          <w:sz w:val="22"/>
+          <w:szCs w:val="22"/>
+        </w:rPr>
+      </w:pPr>
+      <w:r>
+        <w:rPr>
+          <w:rFonts w:ascii="Courier New" w:hAnsi="Courier New" w:cs="Courier New"/>
+          <w:sz w:val="22"/>
+          <w:szCs w:val="22"/>
+        </w:rPr>
+        <w:t>This is how mask gets updated: mask = mask &lt;&lt; n</w:t>
+      </w:r>
+      <w:r>
+        <w:rPr>
+          <w:rFonts w:ascii="Courier New" w:hAnsi="Courier New" w:cs="Courier New"/>
+          <w:sz w:val="22"/>
+          <w:szCs w:val="22"/>
+        </w:rPr>
+        <w:br/>
+      </w:r>
+    </w:p>
+    <w:p>
+      <w:pPr>
+        <w:pStyle w:val="NoSpacing"/>
+        <w:numPr>
+          <w:ilvl w:val="1"/>
+          <w:numId w:val="1"/>
+        </w:numPr>
+        <w:spacing w:line="300" w:lineRule="auto"/>
+        <w:rPr>
+          <w:rFonts w:ascii="Courier New" w:hAnsi="Courier New" w:cs="Courier New"/>
+          <w:sz w:val="22"/>
+          <w:szCs w:val="22"/>
+        </w:rPr>
+      </w:pPr>
+      <w:r>
+        <w:rPr>
+          <w:rFonts w:ascii="Courier New" w:hAnsi="Courier New" w:cs="Courier New"/>
+          <w:sz w:val="22"/>
+          <w:szCs w:val="22"/>
+        </w:rPr>
+        <w:t xml:space="preserve">This is how result gets updated: </w:t>
+      </w:r>
+      <w:r>
+        <w:rPr>
+          <w:rFonts w:ascii="Courier New" w:hAnsi="Courier New" w:cs="Courier New"/>
+          <w:sz w:val="22"/>
+          <w:szCs w:val="22"/>
+        </w:rPr>
+        <w:t>result ^= mask &amp; x</w:t>
+      </w:r>
+      <w:r>
+        <w:rPr>
+          <w:rFonts w:ascii="Courier New" w:hAnsi="Courier New" w:cs="Courier New"/>
+          <w:sz w:val="22"/>
+          <w:szCs w:val="22"/>
+        </w:rPr>
+        <w:br/>
+      </w:r>
+    </w:p>
+    <w:p>
+      <w:pPr>
+        <w:pStyle w:val="NoSpacing"/>
+        <w:numPr>
+          <w:ilvl w:val="1"/>
+          <w:numId w:val="1"/>
+        </w:numPr>
+        <w:spacing w:line="300" w:lineRule="auto"/>
+        <w:rPr>
+          <w:rFonts w:ascii="Courier New" w:hAnsi="Courier New" w:cs="Courier New"/>
+          <w:sz w:val="22"/>
+          <w:szCs w:val="22"/>
+        </w:rPr>
+      </w:pPr>
+      <w:r>
+        <w:rPr>
+          <w:rFonts w:ascii="Courier New" w:hAnsi="Courier New" w:cs="Courier New"/>
+          <w:sz w:val="22"/>
+          <w:szCs w:val="22"/>
+        </w:rPr>
+        <w:t>Here is the entire function, with all code filled in:</w:t>
+      </w:r>
+    </w:p>
+    <w:p>
+      <w:pPr>
+        <w:pStyle w:val="NoSpacing"/>
+        <w:spacing w:line="300" w:lineRule="auto"/>
+        <w:rPr>
+          <w:rFonts w:ascii="Courier New" w:hAnsi="Courier New" w:cs="Courier New"/>
+          <w:sz w:val="22"/>
+          <w:szCs w:val="22"/>
+        </w:rPr>
+      </w:pPr>
+    </w:p>
+    <w:p>
+      <w:pPr>
+        <w:widowControl w:val="0"/>
+        <w:autoSpaceDE w:val="0"/>
+        <w:autoSpaceDN w:val="0"/>
+        <w:adjustRightInd w:val="0"/>
+        <w:ind w:left="2160"/>
+        <w:rPr>
+          <w:rFonts w:ascii="Monaco" w:hAnsi="Monaco" w:cs="Monaco"/>
+          <w:sz w:val="20"/>
+          <w:szCs w:val="20"/>
+        </w:rPr>
+      </w:pPr>
+      <w:r>
+        <w:rPr>
+          <w:rFonts w:ascii="Monaco" w:hAnsi="Monaco" w:cs="Monaco"/>
+          <w:b/>
+          <w:bCs/>
+          <w:color w:val="7F0055"/>
+          <w:sz w:val="20"/>
+          <w:szCs w:val="20"/>
+        </w:rPr>
+        <w:t>int</w:t>
+      </w:r>
+      <w:r>
+        <w:rPr>
+          <w:rFonts w:ascii="Monaco" w:hAnsi="Monaco" w:cs="Monaco"/>
+          <w:color w:val="000000"/>
+          <w:sz w:val="20"/>
+          <w:szCs w:val="20"/>
+        </w:rPr>
+        <w:t xml:space="preserve"> </w:t>
+      </w:r>
+      <w:r>
+        <w:rPr>
+          <w:rFonts w:ascii="Monaco" w:hAnsi="Monaco" w:cs="Monaco"/>
+          <w:b/>
+          <w:bCs/>
+          <w:color w:val="000000"/>
+          <w:sz w:val="20"/>
+          <w:szCs w:val="20"/>
+        </w:rPr>
+        <w:t>loop</w:t>
+      </w:r>
+      <w:r>
+        <w:rPr>
+          <w:rFonts w:ascii="Monaco" w:hAnsi="Monaco" w:cs="Monaco"/>
+          <w:color w:val="000000"/>
+          <w:sz w:val="20"/>
+          <w:szCs w:val="20"/>
+        </w:rPr>
+        <w:t>(</w:t>
+      </w:r>
+      <w:r>
+        <w:rPr>
+          <w:rFonts w:ascii="Monaco" w:hAnsi="Monaco" w:cs="Monaco"/>
+          <w:b/>
+          <w:bCs/>
+          <w:color w:val="7F0055"/>
+          <w:sz w:val="20"/>
+          <w:szCs w:val="20"/>
+        </w:rPr>
+        <w:t>int</w:t>
+      </w:r>
+      <w:r>
+        <w:rPr>
+          <w:rFonts w:ascii="Monaco" w:hAnsi="Monaco" w:cs="Monaco"/>
+          <w:color w:val="000000"/>
+          <w:sz w:val="20"/>
+          <w:szCs w:val="20"/>
+        </w:rPr>
+        <w:t xml:space="preserve"> x, </w:t>
+      </w:r>
+      <w:r>
+        <w:rPr>
+          <w:rFonts w:ascii="Monaco" w:hAnsi="Monaco" w:cs="Monaco"/>
+          <w:b/>
+          <w:bCs/>
+          <w:color w:val="7F0055"/>
+          <w:sz w:val="20"/>
+          <w:szCs w:val="20"/>
+        </w:rPr>
+        <w:t>int</w:t>
+      </w:r>
+      <w:r>
+        <w:rPr>
+          <w:rFonts w:ascii="Monaco" w:hAnsi="Monaco" w:cs="Monaco"/>
+          <w:color w:val="000000"/>
+          <w:sz w:val="20"/>
+          <w:szCs w:val="20"/>
+        </w:rPr>
+        <w:t xml:space="preserve"> n)</w:t>
+      </w:r>
+    </w:p>
+    <w:p>
+      <w:pPr>
+        <w:widowControl w:val="0"/>
+        <w:autoSpaceDE w:val="0"/>
+        <w:autoSpaceDN w:val="0"/>
+        <w:adjustRightInd w:val="0"/>
+        <w:ind w:left="2160"/>
+        <w:rPr>
+          <w:rFonts w:ascii="Monaco" w:hAnsi="Monaco" w:cs="Monaco"/>
+          <w:sz w:val="20"/>
+          <w:szCs w:val="20"/>
+        </w:rPr>
+      </w:pPr>
+      <w:r>
+        <w:rPr>
+          <w:rFonts w:ascii="Monaco" w:hAnsi="Monaco" w:cs="Monaco"/>
+          <w:color w:val="000000"/>
+          <w:sz w:val="20"/>
+          <w:szCs w:val="20"/>
+        </w:rPr>
+        <w:t>{</w:t>
+      </w:r>
+    </w:p>
+    <w:p>
+      <w:pPr>
+        <w:widowControl w:val="0"/>
+        <w:autoSpaceDE w:val="0"/>
+        <w:autoSpaceDN w:val="0"/>
+        <w:adjustRightInd w:val="0"/>
+        <w:ind w:left="2160"/>
+        <w:rPr>
+          <w:rFonts w:ascii="Monaco" w:hAnsi="Monaco" w:cs="Monaco"/>
+          <w:sz w:val="20"/>
+          <w:szCs w:val="20"/>
+        </w:rPr>
+      </w:pPr>
+      <w:r>
+        <w:rPr>
+          <w:rFonts w:ascii="Monaco" w:hAnsi="Monaco" w:cs="Monaco"/>
+          <w:color w:val="000000"/>
+          <w:sz w:val="20"/>
+          <w:szCs w:val="20"/>
+        </w:rPr>
+        <w:t xml:space="preserve">    </w:t>
+      </w:r>
+      <w:r>
+        <w:rPr>
+          <w:rFonts w:ascii="Monaco" w:hAnsi="Monaco" w:cs="Monaco"/>
+          <w:b/>
+          <w:bCs/>
+          <w:color w:val="7F0055"/>
+          <w:sz w:val="20"/>
+          <w:szCs w:val="20"/>
+        </w:rPr>
+        <w:t>int</w:t>
+      </w:r>
+      <w:r>
+        <w:rPr>
+          <w:rFonts w:ascii="Monaco" w:hAnsi="Monaco" w:cs="Monaco"/>
+          <w:color w:val="000000"/>
+          <w:sz w:val="20"/>
+          <w:szCs w:val="20"/>
+        </w:rPr>
+        <w:t xml:space="preserve"> result = </w:t>
+      </w:r>
+      <w:r>
+        <w:rPr>
+          <w:rFonts w:ascii="Monaco" w:hAnsi="Monaco" w:cs="Monaco"/>
+          <w:color w:val="000000"/>
+          <w:sz w:val="20"/>
+          <w:szCs w:val="20"/>
+          <w:u w:val="single"/>
+        </w:rPr>
+        <w:t>-1;</w:t>
+      </w:r>
+    </w:p>
+    <w:p>
+      <w:pPr>
+        <w:widowControl w:val="0"/>
+        <w:autoSpaceDE w:val="0"/>
+        <w:autoSpaceDN w:val="0"/>
+        <w:adjustRightInd w:val="0"/>
+        <w:ind w:left="2160"/>
+        <w:rPr>
+          <w:rFonts w:ascii="Monaco" w:hAnsi="Monaco" w:cs="Monaco"/>
+          <w:sz w:val="20"/>
+          <w:szCs w:val="20"/>
+        </w:rPr>
+      </w:pPr>
+      <w:r>
+        <w:rPr>
+          <w:rFonts w:ascii="Monaco" w:hAnsi="Monaco" w:cs="Monaco"/>
+          <w:color w:val="000000"/>
+          <w:sz w:val="20"/>
+          <w:szCs w:val="20"/>
+        </w:rPr>
+        <w:t xml:space="preserve">    </w:t>
+      </w:r>
+      <w:r>
+        <w:rPr>
+          <w:rFonts w:ascii="Monaco" w:hAnsi="Monaco" w:cs="Monaco"/>
+          <w:b/>
+          <w:bCs/>
+          <w:color w:val="7F0055"/>
+          <w:sz w:val="20"/>
+          <w:szCs w:val="20"/>
+        </w:rPr>
+        <w:t>int</w:t>
+      </w:r>
+      <w:r>
+        <w:rPr>
+          <w:rFonts w:ascii="Monaco" w:hAnsi="Monaco" w:cs="Monaco"/>
+          <w:color w:val="000000"/>
+          <w:sz w:val="20"/>
+          <w:szCs w:val="20"/>
+        </w:rPr>
+        <w:t xml:space="preserve"> mask;</w:t>
+      </w:r>
+    </w:p>
+    <w:p>
+      <w:pPr>
+        <w:widowControl w:val="0"/>
+        <w:autoSpaceDE w:val="0"/>
+        <w:autoSpaceDN w:val="0"/>
+        <w:adjustRightInd w:val="0"/>
+        <w:ind w:left="2160"/>
+        <w:rPr>
+          <w:rFonts w:ascii="Monaco" w:hAnsi="Monaco" w:cs="Monaco"/>
+          <w:sz w:val="20"/>
+          <w:szCs w:val="20"/>
+        </w:rPr>
+      </w:pPr>
+      <w:r>
+        <w:rPr>
+          <w:rFonts w:ascii="Monaco" w:hAnsi="Monaco" w:cs="Monaco"/>
+          <w:color w:val="000000"/>
+          <w:sz w:val="20"/>
+          <w:szCs w:val="20"/>
+        </w:rPr>
+        <w:t xml:space="preserve">    </w:t>
+      </w:r>
+      <w:r>
+        <w:rPr>
+          <w:rFonts w:ascii="Monaco" w:hAnsi="Monaco" w:cs="Monaco"/>
+          <w:b/>
+          <w:bCs/>
+          <w:color w:val="7F0055"/>
+          <w:sz w:val="20"/>
+          <w:szCs w:val="20"/>
+        </w:rPr>
+        <w:t>for</w:t>
+      </w:r>
+      <w:r>
+        <w:rPr>
+          <w:rFonts w:ascii="Monaco" w:hAnsi="Monaco" w:cs="Monaco"/>
+          <w:color w:val="000000"/>
+          <w:sz w:val="20"/>
+          <w:szCs w:val="20"/>
+        </w:rPr>
+        <w:t xml:space="preserve"> (mask = </w:t>
+      </w:r>
+      <w:r>
+        <w:rPr>
+          <w:rFonts w:ascii="Monaco" w:hAnsi="Monaco" w:cs="Monaco"/>
+          <w:color w:val="000000"/>
+          <w:sz w:val="20"/>
+          <w:szCs w:val="20"/>
+          <w:u w:val="single"/>
+        </w:rPr>
+        <w:t>1</w:t>
+      </w:r>
+      <w:r>
+        <w:rPr>
+          <w:rFonts w:ascii="Monaco" w:hAnsi="Monaco" w:cs="Monaco"/>
+          <w:color w:val="000000"/>
+          <w:sz w:val="20"/>
+          <w:szCs w:val="20"/>
+        </w:rPr>
+        <w:t xml:space="preserve">; mask </w:t>
+      </w:r>
+      <w:r>
+        <w:rPr>
+          <w:rFonts w:ascii="Monaco" w:hAnsi="Monaco" w:cs="Monaco"/>
+          <w:color w:val="000000"/>
+          <w:sz w:val="20"/>
+          <w:szCs w:val="20"/>
+          <w:u w:val="single"/>
+        </w:rPr>
+        <w:t>!= 0</w:t>
+      </w:r>
+      <w:r>
+        <w:rPr>
+          <w:rFonts w:ascii="Monaco" w:hAnsi="Monaco" w:cs="Monaco"/>
+          <w:color w:val="000000"/>
+          <w:sz w:val="20"/>
+          <w:szCs w:val="20"/>
+        </w:rPr>
+        <w:t xml:space="preserve">; mask = </w:t>
+      </w:r>
+      <w:r>
+        <w:rPr>
+          <w:rFonts w:ascii="Monaco" w:hAnsi="Monaco" w:cs="Monaco"/>
+          <w:color w:val="000000"/>
+          <w:sz w:val="20"/>
+          <w:szCs w:val="20"/>
+          <w:u w:val="single"/>
+        </w:rPr>
+        <w:t>mask &lt;&lt; n</w:t>
+      </w:r>
+      <w:r>
+        <w:rPr>
+          <w:rFonts w:ascii="Monaco" w:hAnsi="Monaco" w:cs="Monaco"/>
+          <w:color w:val="000000"/>
+          <w:sz w:val="20"/>
+          <w:szCs w:val="20"/>
+        </w:rPr>
+        <w:t>) {</w:t>
+      </w:r>
+    </w:p>
+    <w:p>
+      <w:pPr>
+        <w:widowControl w:val="0"/>
+        <w:autoSpaceDE w:val="0"/>
+        <w:autoSpaceDN w:val="0"/>
+        <w:adjustRightInd w:val="0"/>
+        <w:ind w:left="2160"/>
+        <w:rPr>
+          <w:rFonts w:ascii="Monaco" w:hAnsi="Monaco" w:cs="Monaco"/>
+          <w:sz w:val="20"/>
+          <w:szCs w:val="20"/>
+        </w:rPr>
+      </w:pPr>
+      <w:r>
+        <w:rPr>
+          <w:rFonts w:ascii="Monaco" w:hAnsi="Monaco" w:cs="Monaco"/>
+          <w:color w:val="000000"/>
+          <w:sz w:val="20"/>
+          <w:szCs w:val="20"/>
+        </w:rPr>
+        <w:t xml:space="preserve">        </w:t>
+      </w:r>
+      <w:r>
+        <w:rPr>
+          <w:rFonts w:ascii="Monaco" w:hAnsi="Monaco" w:cs="Monaco"/>
+          <w:color w:val="000000"/>
+          <w:sz w:val="20"/>
+          <w:szCs w:val="20"/>
+        </w:rPr>
+        <w:t xml:space="preserve">result ^= </w:t>
+      </w:r>
+      <w:r>
+        <w:rPr>
+          <w:rFonts w:ascii="Monaco" w:hAnsi="Monaco" w:cs="Monaco"/>
+          <w:color w:val="000000"/>
+          <w:sz w:val="20"/>
+          <w:szCs w:val="20"/>
+          <w:u w:val="single"/>
+        </w:rPr>
+        <w:t>mask &amp; x</w:t>
+      </w:r>
+      <w:r>
+        <w:rPr>
+          <w:rFonts w:ascii="Monaco" w:hAnsi="Monaco" w:cs="Monaco"/>
+          <w:color w:val="000000"/>
+          <w:sz w:val="20"/>
+          <w:szCs w:val="20"/>
+        </w:rPr>
+        <w:t>;</w:t>
+      </w:r>
+    </w:p>
+    <w:p>
+      <w:pPr>
+        <w:widowControl w:val="0"/>
+        <w:autoSpaceDE w:val="0"/>
+        <w:autoSpaceDN w:val="0"/>
+        <w:adjustRightInd w:val="0"/>
+        <w:ind w:left="2160"/>
+        <w:rPr>
+          <w:rFonts w:ascii="Monaco" w:hAnsi="Monaco" w:cs="Monaco"/>
+          <w:sz w:val="20"/>
+          <w:szCs w:val="20"/>
+        </w:rPr>
+      </w:pPr>
+      <w:r>
+        <w:rPr>
+          <w:rFonts w:ascii="Monaco" w:hAnsi="Monaco" w:cs="Monaco"/>
+          <w:color w:val="000000"/>
+          <w:sz w:val="20"/>
+          <w:szCs w:val="20"/>
+        </w:rPr>
+        <w:t xml:space="preserve">    </w:t>
+      </w:r>
+      <w:r>
+        <w:rPr>
+          <w:rFonts w:ascii="Monaco" w:hAnsi="Monaco" w:cs="Monaco"/>
+          <w:color w:val="000000"/>
+          <w:sz w:val="20"/>
+          <w:szCs w:val="20"/>
+        </w:rPr>
+        <w:t>}</w:t>
+      </w:r>
+    </w:p>
+    <w:p>
+      <w:pPr>
+        <w:widowControl w:val="0"/>
+        <w:autoSpaceDE w:val="0"/>
+        <w:autoSpaceDN w:val="0"/>
+        <w:adjustRightInd w:val="0"/>
+        <w:ind w:left="2160"/>
+        <w:rPr>
+          <w:rFonts w:ascii="Monaco" w:hAnsi="Monaco" w:cs="Monaco"/>
+          <w:sz w:val="20"/>
+          <w:szCs w:val="20"/>
+        </w:rPr>
+      </w:pPr>
+      <w:r>
+        <w:rPr>
+          <w:rFonts w:ascii="Monaco" w:hAnsi="Monaco" w:cs="Monaco"/>
+          <w:color w:val="000000"/>
+          <w:sz w:val="20"/>
+          <w:szCs w:val="20"/>
+        </w:rPr>
+        <w:t xml:space="preserve">    </w:t>
+      </w:r>
+      <w:r>
+        <w:rPr>
+          <w:rFonts w:ascii="Monaco" w:hAnsi="Monaco" w:cs="Monaco"/>
+          <w:b/>
+          <w:bCs/>
+          <w:color w:val="7F0055"/>
+          <w:sz w:val="20"/>
+          <w:szCs w:val="20"/>
+        </w:rPr>
+        <w:t>return</w:t>
+      </w:r>
+      <w:r>
+        <w:rPr>
+          <w:rFonts w:ascii="Monaco" w:hAnsi="Monaco" w:cs="Monaco"/>
+          <w:color w:val="000000"/>
+          <w:sz w:val="20"/>
+          <w:szCs w:val="20"/>
+        </w:rPr>
+        <w:t xml:space="preserve"> result;</w:t>
+      </w:r>
+    </w:p>
+    <w:p>
+      <w:pPr>
+        <w:pStyle w:val="NoSpacing"/>
+        <w:spacing w:line="300" w:lineRule="auto"/>
+        <w:ind w:left="2160"/>
+        <w:rPr>
+          <w:rFonts w:ascii="Courier New" w:hAnsi="Courier New" w:cs="Courier New"/>
+          <w:sz w:val="22"/>
+          <w:szCs w:val="22"/>
+        </w:rPr>
+      </w:pPr>
+      <w:r>
+        <w:rPr>
+          <w:rFonts w:ascii="Monaco" w:hAnsi="Monaco" w:cs="Monaco"/>
+          <w:color w:val="000000"/>
+          <w:sz w:val="20"/>
+          <w:szCs w:val="20"/>
+        </w:rPr>
+        <w:t>}</w:t>
+      </w:r>
+    </w:p>
+    <w:p>
+      <w:pPr>
+        <w:pStyle w:val="NoSpacing"/>
+        <w:spacing w:line="300" w:lineRule="auto"/>
+        <w:rPr>
+          <w:rFonts w:ascii="Courier New" w:hAnsi="Courier New" w:cs="Courier New"/>
+          <w:sz w:val="22"/>
+          <w:szCs w:val="22"/>
+        </w:rPr>
+      </w:pPr>
+    </w:p>
+    <w:p>
+      <w:pPr>
+        <w:pStyle w:val="NoSpacing"/>
+        <w:spacing w:line="300" w:lineRule="auto"/>
+        <w:rPr>
+          <w:rFonts w:ascii="Courier New" w:hAnsi="Courier New" w:cs="Courier New"/>
+          <w:sz w:val="22"/>
+          <w:szCs w:val="22"/>
+        </w:rPr>
+      </w:pPr>
     </w:p>
     <w:p>
       <w:pPr>
@@ -298,7 +966,7 @@
           <w:sz w:val="22"/>
           <w:szCs w:val="22"/>
         </w:rPr>
-        <w:t>62</w:t>
+        <w:t>58</w:t>
       </w:r>
       <w:r>
         <w:rPr>
@@ -316,63 +984,150 @@
         </w:rPr>
         <w:br/>
       </w:r>
-    </w:p>
-    <w:p>
-      <w:pPr>
-        <w:pStyle w:val="NoSpacing"/>
-        <w:spacing w:line="300" w:lineRule="auto"/>
-        <w:rPr>
-          <w:rFonts w:ascii="Courier New" w:hAnsi="Courier New" w:cs="Courier New"/>
-          <w:sz w:val="22"/>
-          <w:szCs w:val="22"/>
-        </w:rPr>
-      </w:pPr>
-    </w:p>
-    <w:p>
-      <w:pPr>
-        <w:pStyle w:val="NoSpacing"/>
-        <w:spacing w:line="300" w:lineRule="auto"/>
-        <w:rPr>
-          <w:rFonts w:ascii="Courier New" w:hAnsi="Courier New" w:cs="Courier New"/>
-          <w:sz w:val="22"/>
-          <w:szCs w:val="22"/>
-        </w:rPr>
-      </w:pPr>
-    </w:p>
-    <w:p>
-      <w:pPr>
-        <w:pStyle w:val="NoSpacing"/>
-        <w:spacing w:line="300" w:lineRule="auto"/>
-        <w:rPr>
-          <w:rFonts w:ascii="Courier New" w:hAnsi="Courier New" w:cs="Courier New"/>
-          <w:sz w:val="22"/>
-          <w:szCs w:val="22"/>
-        </w:rPr>
-      </w:pPr>
-    </w:p>
-    <w:p>
-      <w:pPr>
-        <w:pStyle w:val="NoSpacing"/>
-        <w:spacing w:line="300" w:lineRule="auto"/>
-        <w:rPr>
-          <w:rFonts w:ascii="Courier New" w:hAnsi="Courier New" w:cs="Courier New"/>
-          <w:sz w:val="22"/>
-          <w:szCs w:val="22"/>
-        </w:rPr>
-      </w:pPr>
-    </w:p>
-    <w:p>
-      <w:pPr>
-        <w:pStyle w:val="NoSpacing"/>
-        <w:spacing w:line="300" w:lineRule="auto"/>
-        <w:rPr>
-          <w:rFonts w:ascii="Courier New" w:hAnsi="Courier New" w:cs="Courier New"/>
-          <w:sz w:val="22"/>
-          <w:szCs w:val="22"/>
-        </w:rPr>
-      </w:pPr>
+      <w:r>
+        <w:rPr>
+          <w:rFonts w:ascii="Courier New" w:hAnsi="Courier New" w:cs="Courier New"/>
+          <w:sz w:val="22"/>
+          <w:szCs w:val="22"/>
+        </w:rPr>
+        <w:br/>
+      </w:r>
       <w:bookmarkStart w:id="0" w:name="_GoBack"/>
       <w:bookmarkEnd w:id="0"/>
+      <w:r>
+        <w:rPr>
+          <w:rFonts w:ascii="Courier New" w:hAnsi="Courier New" w:cs="Courier New"/>
+          <w:sz w:val="22"/>
+          <w:szCs w:val="22"/>
+        </w:rPr>
+        <w:br/>
+      </w:r>
+      <w:r>
+        <w:rPr>
+          <w:rFonts w:ascii="Courier New" w:hAnsi="Courier New" w:cs="Courier New"/>
+          <w:sz w:val="22"/>
+          <w:szCs w:val="22"/>
+        </w:rPr>
+        <w:br/>
+      </w:r>
+    </w:p>
+    <w:p>
+      <w:pPr>
+        <w:pStyle w:val="NoSpacing"/>
+        <w:numPr>
+          <w:ilvl w:val="0"/>
+          <w:numId w:val="1"/>
+        </w:numPr>
+        <w:spacing w:line="300" w:lineRule="auto"/>
+        <w:rPr>
+          <w:rFonts w:ascii="Courier New" w:hAnsi="Courier New" w:cs="Courier New"/>
+          <w:sz w:val="22"/>
+          <w:szCs w:val="22"/>
+        </w:rPr>
+      </w:pPr>
+      <w:r>
+        <w:rPr>
+          <w:rFonts w:ascii="Courier New" w:hAnsi="Courier New" w:cs="Courier New"/>
+          <w:sz w:val="22"/>
+          <w:szCs w:val="22"/>
+        </w:rPr>
+        <w:t xml:space="preserve">Problem </w:t>
+      </w:r>
+      <w:r>
+        <w:rPr>
+          <w:rFonts w:ascii="Courier New" w:hAnsi="Courier New" w:cs="Courier New"/>
+          <w:sz w:val="22"/>
+          <w:szCs w:val="22"/>
+        </w:rPr>
+        <w:t>3</w:t>
+      </w:r>
+      <w:r>
+        <w:rPr>
+          <w:rFonts w:ascii="Courier New" w:hAnsi="Courier New" w:cs="Courier New"/>
+          <w:sz w:val="22"/>
+          <w:szCs w:val="22"/>
+        </w:rPr>
+        <w:t>.</w:t>
+      </w:r>
+      <w:r>
+        <w:rPr>
+          <w:rFonts w:ascii="Courier New" w:hAnsi="Courier New" w:cs="Courier New"/>
+          <w:sz w:val="22"/>
+          <w:szCs w:val="22"/>
+        </w:rPr>
+        <w:t>62</w:t>
+      </w:r>
+      <w:r>
+        <w:rPr>
+          <w:rFonts w:ascii="Courier New" w:hAnsi="Courier New" w:cs="Courier New"/>
+          <w:sz w:val="22"/>
+          <w:szCs w:val="22"/>
+        </w:rPr>
+        <w:t>:</w:t>
+      </w:r>
+      <w:r>
+        <w:rPr>
+          <w:rFonts w:ascii="Courier New" w:hAnsi="Courier New" w:cs="Courier New"/>
+          <w:sz w:val="22"/>
+          <w:szCs w:val="22"/>
+        </w:rPr>
+        <w:br/>
+      </w:r>
+    </w:p>
+    <w:p>
+      <w:pPr>
+        <w:pStyle w:val="NoSpacing"/>
+        <w:spacing w:line="300" w:lineRule="auto"/>
+        <w:rPr>
+          <w:rFonts w:ascii="Courier New" w:hAnsi="Courier New" w:cs="Courier New"/>
+          <w:sz w:val="22"/>
+          <w:szCs w:val="22"/>
+        </w:rPr>
+      </w:pPr>
+    </w:p>
+    <w:p>
+      <w:pPr>
+        <w:pStyle w:val="NoSpacing"/>
+        <w:spacing w:line="300" w:lineRule="auto"/>
+        <w:rPr>
+          <w:rFonts w:ascii="Courier New" w:hAnsi="Courier New" w:cs="Courier New"/>
+          <w:sz w:val="22"/>
+          <w:szCs w:val="22"/>
+        </w:rPr>
+      </w:pPr>
+    </w:p>
+    <w:p>
+      <w:pPr>
+        <w:pStyle w:val="NoSpacing"/>
+        <w:spacing w:line="300" w:lineRule="auto"/>
+        <w:rPr>
+          <w:rFonts w:ascii="Courier New" w:hAnsi="Courier New" w:cs="Courier New"/>
+          <w:sz w:val="22"/>
+          <w:szCs w:val="22"/>
+        </w:rPr>
+      </w:pPr>
+    </w:p>
+    <w:p>
+      <w:pPr>
+        <w:pStyle w:val="NoSpacing"/>
+        <w:spacing w:line="300" w:lineRule="auto"/>
+        <w:rPr>
+          <w:rFonts w:ascii="Courier New" w:hAnsi="Courier New" w:cs="Courier New"/>
+          <w:sz w:val="22"/>
+          <w:szCs w:val="22"/>
+        </w:rPr>
+      </w:pPr>
+    </w:p>
+    <w:p>
+      <w:pPr>
+        <w:pStyle w:val="NoSpacing"/>
+        <w:spacing w:line="300" w:lineRule="auto"/>
+        <w:rPr>
+          <w:rFonts w:ascii="Courier New" w:hAnsi="Courier New" w:cs="Courier New"/>
+          <w:sz w:val="22"/>
+          <w:szCs w:val="22"/>
+        </w:rPr>
+      </w:pPr>
     </w:p>
     <w:sectPr>
       <w:pgSz w:w="12240" w:h="15840"/>

</xml_diff>

<commit_message>
Commit some progress on lab2 and some excellent progress on ps4.
</commit_message>
<xml_diff>
--- a/ps4/ps4.docx
+++ b/ps4/ps4.docx
@@ -2158,6 +2158,14 @@
           <w:sz w:val="22"/>
           <w:szCs w:val="22"/>
         </w:rPr>
+        <w:t>The value of M is 13</w:t>
+      </w:r>
+      <w:r>
+        <w:rPr>
+          <w:rFonts w:ascii="Courier New" w:hAnsi="Courier New" w:cs="Courier New"/>
+          <w:sz w:val="22"/>
+          <w:szCs w:val="22"/>
+        </w:rPr>
         <w:br/>
       </w:r>
     </w:p>
@@ -2199,17 +2207,7 @@
           <w:szCs w:val="22"/>
         </w:rPr>
         <w:br/>
-        <w:t>%edi holds value</w:t>
-      </w:r>
-      <w:bookmarkStart w:id="0" w:name="_GoBack"/>
-      <w:bookmarkEnd w:id="0"/>
-      <w:r>
-        <w:rPr>
-          <w:rFonts w:ascii="Courier New" w:hAnsi="Courier New" w:cs="Courier New"/>
-          <w:sz w:val="22"/>
-          <w:szCs w:val="22"/>
-        </w:rPr>
-        <w:t xml:space="preserve"> </w:t>
+        <w:t xml:space="preserve">%edi holds value </w:t>
       </w:r>
       <w:r>
         <w:rPr>
@@ -2243,6 +2241,87 @@
           <w:szCs w:val="22"/>
         </w:rPr>
       </w:pPr>
+      <w:r>
+        <w:rPr>
+          <w:rFonts w:ascii="Courier New" w:hAnsi="Courier New" w:cs="Courier New"/>
+          <w:sz w:val="22"/>
+          <w:szCs w:val="22"/>
+        </w:rPr>
+        <w:t xml:space="preserve">The compiler recognizes that only </w:t>
+      </w:r>
+      <w:r>
+        <w:rPr>
+          <w:rFonts w:ascii="Courier New" w:hAnsi="Courier New" w:cs="Courier New"/>
+          <w:sz w:val="22"/>
+          <w:szCs w:val="22"/>
+        </w:rPr>
+        <w:t xml:space="preserve">two elements will </w:t>
+      </w:r>
+      <w:r>
+        <w:rPr>
+          <w:rFonts w:ascii="Courier New" w:hAnsi="Courier New" w:cs="Courier New"/>
+          <w:sz w:val="22"/>
+          <w:szCs w:val="22"/>
+        </w:rPr>
+        <w:t xml:space="preserve">actually </w:t>
+      </w:r>
+      <w:r>
+        <w:rPr>
+          <w:rFonts w:ascii="Courier New" w:hAnsi="Courier New" w:cs="Courier New"/>
+          <w:sz w:val="22"/>
+          <w:szCs w:val="22"/>
+        </w:rPr>
+        <w:t xml:space="preserve">be transposed during each iteration of the loop: </w:t>
+      </w:r>
+      <w:r>
+        <w:rPr>
+          <w:rFonts w:ascii="Courier New" w:hAnsi="Courier New" w:cs="Courier New"/>
+          <w:sz w:val="22"/>
+          <w:szCs w:val="22"/>
+        </w:rPr>
+        <w:t>The topmost "column" element and its corresponding leftmost "row" element.</w:t>
+      </w:r>
+      <w:r>
+        <w:rPr>
+          <w:rFonts w:ascii="Courier New" w:hAnsi="Courier New" w:cs="Courier New"/>
+          <w:sz w:val="22"/>
+          <w:szCs w:val="22"/>
+        </w:rPr>
+        <w:t xml:space="preserve"> The following diagram illustrates the elements of array </w:t>
+      </w:r>
+      <w:r>
+        <w:rPr>
+          <w:rFonts w:ascii="Courier New" w:hAnsi="Courier New" w:cs="Courier New"/>
+          <w:i/>
+          <w:sz w:val="22"/>
+          <w:szCs w:val="22"/>
+        </w:rPr>
+        <w:t>A</w:t>
+      </w:r>
+      <w:r>
+        <w:rPr>
+          <w:rFonts w:ascii="Courier New" w:hAnsi="Courier New" w:cs="Courier New"/>
+          <w:sz w:val="22"/>
+          <w:szCs w:val="22"/>
+        </w:rPr>
+        <w:t xml:space="preserve"> that will be transposed (</w:t>
+      </w:r>
+      <w:r>
+        <w:rPr>
+          <w:rFonts w:ascii="Courier New" w:hAnsi="Courier New" w:cs="Courier New"/>
+          <w:sz w:val="22"/>
+          <w:szCs w:val="22"/>
+        </w:rPr>
+        <w:t>those with matching colors</w:t>
+      </w:r>
+      <w:r>
+        <w:rPr>
+          <w:rFonts w:ascii="Courier New" w:hAnsi="Courier New" w:cs="Courier New"/>
+          <w:sz w:val="22"/>
+          <w:szCs w:val="22"/>
+        </w:rPr>
+        <w:t>):</w:t>
+      </w:r>
     </w:p>
     <w:p>
       <w:pPr>
@@ -2254,6 +2333,3273 @@
           <w:szCs w:val="22"/>
         </w:rPr>
       </w:pPr>
+    </w:p>
+    <w:tbl>
+      <w:tblPr>
+        <w:tblStyle w:val="TableGrid"/>
+        <w:tblW w:w="0" w:type="auto"/>
+        <w:jc w:val="center"/>
+        <w:tblLook w:val="04A0" w:firstRow="1" w:lastRow="0" w:firstColumn="1" w:lastColumn="0" w:noHBand="0" w:noVBand="1"/>
+      </w:tblPr>
+      <w:tblGrid>
+        <w:gridCol w:w="374"/>
+        <w:gridCol w:w="374"/>
+        <w:gridCol w:w="374"/>
+        <w:gridCol w:w="374"/>
+        <w:gridCol w:w="374"/>
+        <w:gridCol w:w="374"/>
+        <w:gridCol w:w="374"/>
+        <w:gridCol w:w="374"/>
+        <w:gridCol w:w="374"/>
+        <w:gridCol w:w="374"/>
+        <w:gridCol w:w="374"/>
+        <w:gridCol w:w="374"/>
+        <w:gridCol w:w="374"/>
+      </w:tblGrid>
+      <w:tr>
+        <w:trPr>
+          <w:jc w:val="center"/>
+        </w:trPr>
+        <w:tc>
+          <w:tcPr>
+            <w:tcW w:w="374" w:type="dxa"/>
+            <w:tcBorders>
+              <w:bottom w:val="single" w:sz="4" w:space="0" w:color="auto"/>
+            </w:tcBorders>
+            <w:shd w:val="clear" w:color="auto" w:fill="auto"/>
+            <w:vAlign w:val="center"/>
+          </w:tcPr>
+          <w:p>
+            <w:pPr>
+              <w:pStyle w:val="NoSpacing"/>
+              <w:spacing w:line="300" w:lineRule="auto"/>
+              <w:jc w:val="center"/>
+              <w:rPr>
+                <w:rFonts w:ascii="Courier New" w:hAnsi="Courier New" w:cs="Courier New"/>
+                <w:sz w:val="22"/>
+                <w:szCs w:val="22"/>
+              </w:rPr>
+            </w:pPr>
+          </w:p>
+        </w:tc>
+        <w:tc>
+          <w:tcPr>
+            <w:tcW w:w="374" w:type="dxa"/>
+            <w:shd w:val="clear" w:color="auto" w:fill="FF0000"/>
+            <w:vAlign w:val="center"/>
+          </w:tcPr>
+          <w:p>
+            <w:pPr>
+              <w:pStyle w:val="NoSpacing"/>
+              <w:spacing w:line="300" w:lineRule="auto"/>
+              <w:jc w:val="center"/>
+              <w:rPr>
+                <w:rFonts w:ascii="Courier New" w:hAnsi="Courier New" w:cs="Courier New"/>
+                <w:sz w:val="22"/>
+                <w:szCs w:val="22"/>
+              </w:rPr>
+            </w:pPr>
+          </w:p>
+        </w:tc>
+        <w:tc>
+          <w:tcPr>
+            <w:tcW w:w="374" w:type="dxa"/>
+            <w:shd w:val="clear" w:color="auto" w:fill="FF9900"/>
+            <w:vAlign w:val="center"/>
+          </w:tcPr>
+          <w:p>
+            <w:pPr>
+              <w:pStyle w:val="NoSpacing"/>
+              <w:spacing w:line="300" w:lineRule="auto"/>
+              <w:jc w:val="center"/>
+              <w:rPr>
+                <w:rFonts w:ascii="Courier New" w:hAnsi="Courier New" w:cs="Courier New"/>
+                <w:sz w:val="22"/>
+                <w:szCs w:val="22"/>
+              </w:rPr>
+            </w:pPr>
+          </w:p>
+        </w:tc>
+        <w:tc>
+          <w:tcPr>
+            <w:tcW w:w="374" w:type="dxa"/>
+            <w:shd w:val="clear" w:color="auto" w:fill="99CC00"/>
+            <w:vAlign w:val="center"/>
+          </w:tcPr>
+          <w:p>
+            <w:pPr>
+              <w:pStyle w:val="NoSpacing"/>
+              <w:spacing w:line="300" w:lineRule="auto"/>
+              <w:jc w:val="center"/>
+              <w:rPr>
+                <w:rFonts w:ascii="Courier New" w:hAnsi="Courier New" w:cs="Courier New"/>
+                <w:sz w:val="22"/>
+                <w:szCs w:val="22"/>
+              </w:rPr>
+            </w:pPr>
+          </w:p>
+        </w:tc>
+        <w:tc>
+          <w:tcPr>
+            <w:tcW w:w="374" w:type="dxa"/>
+            <w:shd w:val="clear" w:color="auto" w:fill="339966"/>
+            <w:vAlign w:val="center"/>
+          </w:tcPr>
+          <w:p>
+            <w:pPr>
+              <w:pStyle w:val="NoSpacing"/>
+              <w:spacing w:line="300" w:lineRule="auto"/>
+              <w:jc w:val="center"/>
+              <w:rPr>
+                <w:rFonts w:ascii="Courier New" w:hAnsi="Courier New" w:cs="Courier New"/>
+                <w:sz w:val="22"/>
+                <w:szCs w:val="22"/>
+              </w:rPr>
+            </w:pPr>
+          </w:p>
+        </w:tc>
+        <w:tc>
+          <w:tcPr>
+            <w:tcW w:w="374" w:type="dxa"/>
+            <w:shd w:val="clear" w:color="auto" w:fill="33CCCC"/>
+            <w:vAlign w:val="center"/>
+          </w:tcPr>
+          <w:p>
+            <w:pPr>
+              <w:pStyle w:val="NoSpacing"/>
+              <w:spacing w:line="300" w:lineRule="auto"/>
+              <w:jc w:val="center"/>
+              <w:rPr>
+                <w:rFonts w:ascii="Courier New" w:hAnsi="Courier New" w:cs="Courier New"/>
+                <w:sz w:val="22"/>
+                <w:szCs w:val="22"/>
+              </w:rPr>
+            </w:pPr>
+          </w:p>
+        </w:tc>
+        <w:tc>
+          <w:tcPr>
+            <w:tcW w:w="374" w:type="dxa"/>
+            <w:shd w:val="clear" w:color="auto" w:fill="3366FF"/>
+            <w:vAlign w:val="center"/>
+          </w:tcPr>
+          <w:p>
+            <w:pPr>
+              <w:pStyle w:val="NoSpacing"/>
+              <w:spacing w:line="300" w:lineRule="auto"/>
+              <w:jc w:val="center"/>
+              <w:rPr>
+                <w:rFonts w:ascii="Courier New" w:hAnsi="Courier New" w:cs="Courier New"/>
+                <w:sz w:val="22"/>
+                <w:szCs w:val="22"/>
+              </w:rPr>
+            </w:pPr>
+          </w:p>
+        </w:tc>
+        <w:tc>
+          <w:tcPr>
+            <w:tcW w:w="374" w:type="dxa"/>
+            <w:shd w:val="clear" w:color="auto" w:fill="800080"/>
+            <w:vAlign w:val="center"/>
+          </w:tcPr>
+          <w:p>
+            <w:pPr>
+              <w:pStyle w:val="NoSpacing"/>
+              <w:spacing w:line="300" w:lineRule="auto"/>
+              <w:jc w:val="center"/>
+              <w:rPr>
+                <w:rFonts w:ascii="Courier New" w:hAnsi="Courier New" w:cs="Courier New"/>
+                <w:sz w:val="22"/>
+                <w:szCs w:val="22"/>
+              </w:rPr>
+            </w:pPr>
+          </w:p>
+        </w:tc>
+        <w:tc>
+          <w:tcPr>
+            <w:tcW w:w="374" w:type="dxa"/>
+            <w:shd w:val="clear" w:color="auto" w:fill="FF00FF"/>
+            <w:vAlign w:val="center"/>
+          </w:tcPr>
+          <w:p>
+            <w:pPr>
+              <w:pStyle w:val="NoSpacing"/>
+              <w:spacing w:line="300" w:lineRule="auto"/>
+              <w:jc w:val="center"/>
+              <w:rPr>
+                <w:rFonts w:ascii="Courier New" w:hAnsi="Courier New" w:cs="Courier New"/>
+                <w:sz w:val="22"/>
+                <w:szCs w:val="22"/>
+              </w:rPr>
+            </w:pPr>
+          </w:p>
+        </w:tc>
+        <w:tc>
+          <w:tcPr>
+            <w:tcW w:w="374" w:type="dxa"/>
+            <w:shd w:val="clear" w:color="auto" w:fill="FFCC00"/>
+            <w:vAlign w:val="center"/>
+          </w:tcPr>
+          <w:p>
+            <w:pPr>
+              <w:pStyle w:val="NoSpacing"/>
+              <w:spacing w:line="300" w:lineRule="auto"/>
+              <w:jc w:val="center"/>
+              <w:rPr>
+                <w:rFonts w:ascii="Courier New" w:hAnsi="Courier New" w:cs="Courier New"/>
+                <w:sz w:val="22"/>
+                <w:szCs w:val="22"/>
+              </w:rPr>
+            </w:pPr>
+          </w:p>
+        </w:tc>
+        <w:tc>
+          <w:tcPr>
+            <w:tcW w:w="374" w:type="dxa"/>
+            <w:shd w:val="clear" w:color="auto" w:fill="FFFF00"/>
+            <w:vAlign w:val="center"/>
+          </w:tcPr>
+          <w:p>
+            <w:pPr>
+              <w:pStyle w:val="NoSpacing"/>
+              <w:spacing w:line="300" w:lineRule="auto"/>
+              <w:jc w:val="center"/>
+              <w:rPr>
+                <w:rFonts w:ascii="Courier New" w:hAnsi="Courier New" w:cs="Courier New"/>
+                <w:sz w:val="22"/>
+                <w:szCs w:val="22"/>
+              </w:rPr>
+            </w:pPr>
+          </w:p>
+        </w:tc>
+        <w:tc>
+          <w:tcPr>
+            <w:tcW w:w="374" w:type="dxa"/>
+            <w:shd w:val="clear" w:color="auto" w:fill="00FF00"/>
+            <w:vAlign w:val="center"/>
+          </w:tcPr>
+          <w:p>
+            <w:pPr>
+              <w:pStyle w:val="NoSpacing"/>
+              <w:spacing w:line="300" w:lineRule="auto"/>
+              <w:jc w:val="center"/>
+              <w:rPr>
+                <w:rFonts w:ascii="Courier New" w:hAnsi="Courier New" w:cs="Courier New"/>
+                <w:sz w:val="22"/>
+                <w:szCs w:val="22"/>
+              </w:rPr>
+            </w:pPr>
+          </w:p>
+        </w:tc>
+        <w:tc>
+          <w:tcPr>
+            <w:tcW w:w="374" w:type="dxa"/>
+            <w:shd w:val="clear" w:color="auto" w:fill="00FFFF"/>
+            <w:vAlign w:val="center"/>
+          </w:tcPr>
+          <w:p>
+            <w:pPr>
+              <w:pStyle w:val="NoSpacing"/>
+              <w:spacing w:line="300" w:lineRule="auto"/>
+              <w:jc w:val="center"/>
+              <w:rPr>
+                <w:rFonts w:ascii="Courier New" w:hAnsi="Courier New" w:cs="Courier New"/>
+                <w:sz w:val="22"/>
+                <w:szCs w:val="22"/>
+              </w:rPr>
+            </w:pPr>
+          </w:p>
+        </w:tc>
+      </w:tr>
+      <w:tr>
+        <w:trPr>
+          <w:jc w:val="center"/>
+        </w:trPr>
+        <w:tc>
+          <w:tcPr>
+            <w:tcW w:w="374" w:type="dxa"/>
+            <w:tcBorders>
+              <w:bottom w:val="single" w:sz="4" w:space="0" w:color="auto"/>
+            </w:tcBorders>
+            <w:shd w:val="clear" w:color="auto" w:fill="FF0000"/>
+            <w:vAlign w:val="center"/>
+          </w:tcPr>
+          <w:p>
+            <w:pPr>
+              <w:pStyle w:val="NoSpacing"/>
+              <w:spacing w:line="300" w:lineRule="auto"/>
+              <w:jc w:val="center"/>
+              <w:rPr>
+                <w:rFonts w:ascii="Courier New" w:hAnsi="Courier New" w:cs="Courier New"/>
+                <w:sz w:val="22"/>
+                <w:szCs w:val="22"/>
+              </w:rPr>
+            </w:pPr>
+          </w:p>
+        </w:tc>
+        <w:tc>
+          <w:tcPr>
+            <w:tcW w:w="374" w:type="dxa"/>
+            <w:vAlign w:val="center"/>
+          </w:tcPr>
+          <w:p>
+            <w:pPr>
+              <w:pStyle w:val="NoSpacing"/>
+              <w:spacing w:line="300" w:lineRule="auto"/>
+              <w:jc w:val="center"/>
+              <w:rPr>
+                <w:rFonts w:ascii="Courier New" w:hAnsi="Courier New" w:cs="Courier New"/>
+                <w:sz w:val="22"/>
+                <w:szCs w:val="22"/>
+              </w:rPr>
+            </w:pPr>
+          </w:p>
+        </w:tc>
+        <w:tc>
+          <w:tcPr>
+            <w:tcW w:w="374" w:type="dxa"/>
+            <w:vAlign w:val="center"/>
+          </w:tcPr>
+          <w:p>
+            <w:pPr>
+              <w:pStyle w:val="NoSpacing"/>
+              <w:spacing w:line="300" w:lineRule="auto"/>
+              <w:jc w:val="center"/>
+              <w:rPr>
+                <w:rFonts w:ascii="Courier New" w:hAnsi="Courier New" w:cs="Courier New"/>
+                <w:sz w:val="22"/>
+                <w:szCs w:val="22"/>
+              </w:rPr>
+            </w:pPr>
+          </w:p>
+        </w:tc>
+        <w:tc>
+          <w:tcPr>
+            <w:tcW w:w="374" w:type="dxa"/>
+            <w:vAlign w:val="center"/>
+          </w:tcPr>
+          <w:p>
+            <w:pPr>
+              <w:pStyle w:val="NoSpacing"/>
+              <w:spacing w:line="300" w:lineRule="auto"/>
+              <w:jc w:val="center"/>
+              <w:rPr>
+                <w:rFonts w:ascii="Courier New" w:hAnsi="Courier New" w:cs="Courier New"/>
+                <w:sz w:val="22"/>
+                <w:szCs w:val="22"/>
+              </w:rPr>
+            </w:pPr>
+          </w:p>
+        </w:tc>
+        <w:tc>
+          <w:tcPr>
+            <w:tcW w:w="374" w:type="dxa"/>
+            <w:vAlign w:val="center"/>
+          </w:tcPr>
+          <w:p>
+            <w:pPr>
+              <w:pStyle w:val="NoSpacing"/>
+              <w:spacing w:line="300" w:lineRule="auto"/>
+              <w:jc w:val="center"/>
+              <w:rPr>
+                <w:rFonts w:ascii="Courier New" w:hAnsi="Courier New" w:cs="Courier New"/>
+                <w:sz w:val="22"/>
+                <w:szCs w:val="22"/>
+              </w:rPr>
+            </w:pPr>
+          </w:p>
+        </w:tc>
+        <w:tc>
+          <w:tcPr>
+            <w:tcW w:w="374" w:type="dxa"/>
+            <w:vAlign w:val="center"/>
+          </w:tcPr>
+          <w:p>
+            <w:pPr>
+              <w:pStyle w:val="NoSpacing"/>
+              <w:spacing w:line="300" w:lineRule="auto"/>
+              <w:jc w:val="center"/>
+              <w:rPr>
+                <w:rFonts w:ascii="Courier New" w:hAnsi="Courier New" w:cs="Courier New"/>
+                <w:sz w:val="22"/>
+                <w:szCs w:val="22"/>
+              </w:rPr>
+            </w:pPr>
+          </w:p>
+        </w:tc>
+        <w:tc>
+          <w:tcPr>
+            <w:tcW w:w="374" w:type="dxa"/>
+            <w:vAlign w:val="center"/>
+          </w:tcPr>
+          <w:p>
+            <w:pPr>
+              <w:pStyle w:val="NoSpacing"/>
+              <w:spacing w:line="300" w:lineRule="auto"/>
+              <w:jc w:val="center"/>
+              <w:rPr>
+                <w:rFonts w:ascii="Courier New" w:hAnsi="Courier New" w:cs="Courier New"/>
+                <w:sz w:val="22"/>
+                <w:szCs w:val="22"/>
+              </w:rPr>
+            </w:pPr>
+          </w:p>
+        </w:tc>
+        <w:tc>
+          <w:tcPr>
+            <w:tcW w:w="374" w:type="dxa"/>
+            <w:vAlign w:val="center"/>
+          </w:tcPr>
+          <w:p>
+            <w:pPr>
+              <w:pStyle w:val="NoSpacing"/>
+              <w:spacing w:line="300" w:lineRule="auto"/>
+              <w:jc w:val="center"/>
+              <w:rPr>
+                <w:rFonts w:ascii="Courier New" w:hAnsi="Courier New" w:cs="Courier New"/>
+                <w:sz w:val="22"/>
+                <w:szCs w:val="22"/>
+              </w:rPr>
+            </w:pPr>
+          </w:p>
+        </w:tc>
+        <w:tc>
+          <w:tcPr>
+            <w:tcW w:w="374" w:type="dxa"/>
+            <w:vAlign w:val="center"/>
+          </w:tcPr>
+          <w:p>
+            <w:pPr>
+              <w:pStyle w:val="NoSpacing"/>
+              <w:spacing w:line="300" w:lineRule="auto"/>
+              <w:jc w:val="center"/>
+              <w:rPr>
+                <w:rFonts w:ascii="Courier New" w:hAnsi="Courier New" w:cs="Courier New"/>
+                <w:sz w:val="22"/>
+                <w:szCs w:val="22"/>
+              </w:rPr>
+            </w:pPr>
+          </w:p>
+        </w:tc>
+        <w:tc>
+          <w:tcPr>
+            <w:tcW w:w="374" w:type="dxa"/>
+            <w:vAlign w:val="center"/>
+          </w:tcPr>
+          <w:p>
+            <w:pPr>
+              <w:pStyle w:val="NoSpacing"/>
+              <w:spacing w:line="300" w:lineRule="auto"/>
+              <w:jc w:val="center"/>
+              <w:rPr>
+                <w:rFonts w:ascii="Courier New" w:hAnsi="Courier New" w:cs="Courier New"/>
+                <w:sz w:val="22"/>
+                <w:szCs w:val="22"/>
+              </w:rPr>
+            </w:pPr>
+          </w:p>
+        </w:tc>
+        <w:tc>
+          <w:tcPr>
+            <w:tcW w:w="374" w:type="dxa"/>
+            <w:vAlign w:val="center"/>
+          </w:tcPr>
+          <w:p>
+            <w:pPr>
+              <w:pStyle w:val="NoSpacing"/>
+              <w:spacing w:line="300" w:lineRule="auto"/>
+              <w:jc w:val="center"/>
+              <w:rPr>
+                <w:rFonts w:ascii="Courier New" w:hAnsi="Courier New" w:cs="Courier New"/>
+                <w:sz w:val="22"/>
+                <w:szCs w:val="22"/>
+              </w:rPr>
+            </w:pPr>
+          </w:p>
+        </w:tc>
+        <w:tc>
+          <w:tcPr>
+            <w:tcW w:w="374" w:type="dxa"/>
+            <w:vAlign w:val="center"/>
+          </w:tcPr>
+          <w:p>
+            <w:pPr>
+              <w:pStyle w:val="NoSpacing"/>
+              <w:spacing w:line="300" w:lineRule="auto"/>
+              <w:jc w:val="center"/>
+              <w:rPr>
+                <w:rFonts w:ascii="Courier New" w:hAnsi="Courier New" w:cs="Courier New"/>
+                <w:sz w:val="22"/>
+                <w:szCs w:val="22"/>
+              </w:rPr>
+            </w:pPr>
+          </w:p>
+        </w:tc>
+        <w:tc>
+          <w:tcPr>
+            <w:tcW w:w="374" w:type="dxa"/>
+            <w:vAlign w:val="center"/>
+          </w:tcPr>
+          <w:p>
+            <w:pPr>
+              <w:pStyle w:val="NoSpacing"/>
+              <w:spacing w:line="300" w:lineRule="auto"/>
+              <w:jc w:val="center"/>
+              <w:rPr>
+                <w:rFonts w:ascii="Courier New" w:hAnsi="Courier New" w:cs="Courier New"/>
+                <w:sz w:val="22"/>
+                <w:szCs w:val="22"/>
+              </w:rPr>
+            </w:pPr>
+          </w:p>
+        </w:tc>
+      </w:tr>
+      <w:tr>
+        <w:trPr>
+          <w:jc w:val="center"/>
+        </w:trPr>
+        <w:tc>
+          <w:tcPr>
+            <w:tcW w:w="374" w:type="dxa"/>
+            <w:tcBorders>
+              <w:bottom w:val="single" w:sz="4" w:space="0" w:color="auto"/>
+            </w:tcBorders>
+            <w:shd w:val="clear" w:color="auto" w:fill="FF9900"/>
+            <w:vAlign w:val="center"/>
+          </w:tcPr>
+          <w:p>
+            <w:pPr>
+              <w:pStyle w:val="NoSpacing"/>
+              <w:spacing w:line="300" w:lineRule="auto"/>
+              <w:jc w:val="center"/>
+              <w:rPr>
+                <w:rFonts w:ascii="Courier New" w:hAnsi="Courier New" w:cs="Courier New"/>
+                <w:sz w:val="22"/>
+                <w:szCs w:val="22"/>
+              </w:rPr>
+            </w:pPr>
+          </w:p>
+        </w:tc>
+        <w:tc>
+          <w:tcPr>
+            <w:tcW w:w="374" w:type="dxa"/>
+            <w:vAlign w:val="center"/>
+          </w:tcPr>
+          <w:p>
+            <w:pPr>
+              <w:pStyle w:val="NoSpacing"/>
+              <w:spacing w:line="300" w:lineRule="auto"/>
+              <w:jc w:val="center"/>
+              <w:rPr>
+                <w:rFonts w:ascii="Courier New" w:hAnsi="Courier New" w:cs="Courier New"/>
+                <w:sz w:val="22"/>
+                <w:szCs w:val="22"/>
+              </w:rPr>
+            </w:pPr>
+          </w:p>
+        </w:tc>
+        <w:tc>
+          <w:tcPr>
+            <w:tcW w:w="374" w:type="dxa"/>
+            <w:vAlign w:val="center"/>
+          </w:tcPr>
+          <w:p>
+            <w:pPr>
+              <w:pStyle w:val="NoSpacing"/>
+              <w:spacing w:line="300" w:lineRule="auto"/>
+              <w:jc w:val="center"/>
+              <w:rPr>
+                <w:rFonts w:ascii="Courier New" w:hAnsi="Courier New" w:cs="Courier New"/>
+                <w:sz w:val="22"/>
+                <w:szCs w:val="22"/>
+              </w:rPr>
+            </w:pPr>
+          </w:p>
+        </w:tc>
+        <w:tc>
+          <w:tcPr>
+            <w:tcW w:w="374" w:type="dxa"/>
+            <w:vAlign w:val="center"/>
+          </w:tcPr>
+          <w:p>
+            <w:pPr>
+              <w:pStyle w:val="NoSpacing"/>
+              <w:spacing w:line="300" w:lineRule="auto"/>
+              <w:jc w:val="center"/>
+              <w:rPr>
+                <w:rFonts w:ascii="Courier New" w:hAnsi="Courier New" w:cs="Courier New"/>
+                <w:sz w:val="22"/>
+                <w:szCs w:val="22"/>
+              </w:rPr>
+            </w:pPr>
+          </w:p>
+        </w:tc>
+        <w:tc>
+          <w:tcPr>
+            <w:tcW w:w="374" w:type="dxa"/>
+            <w:vAlign w:val="center"/>
+          </w:tcPr>
+          <w:p>
+            <w:pPr>
+              <w:pStyle w:val="NoSpacing"/>
+              <w:spacing w:line="300" w:lineRule="auto"/>
+              <w:jc w:val="center"/>
+              <w:rPr>
+                <w:rFonts w:ascii="Courier New" w:hAnsi="Courier New" w:cs="Courier New"/>
+                <w:sz w:val="22"/>
+                <w:szCs w:val="22"/>
+              </w:rPr>
+            </w:pPr>
+          </w:p>
+        </w:tc>
+        <w:tc>
+          <w:tcPr>
+            <w:tcW w:w="374" w:type="dxa"/>
+            <w:vAlign w:val="center"/>
+          </w:tcPr>
+          <w:p>
+            <w:pPr>
+              <w:pStyle w:val="NoSpacing"/>
+              <w:spacing w:line="300" w:lineRule="auto"/>
+              <w:jc w:val="center"/>
+              <w:rPr>
+                <w:rFonts w:ascii="Courier New" w:hAnsi="Courier New" w:cs="Courier New"/>
+                <w:sz w:val="22"/>
+                <w:szCs w:val="22"/>
+              </w:rPr>
+            </w:pPr>
+          </w:p>
+        </w:tc>
+        <w:tc>
+          <w:tcPr>
+            <w:tcW w:w="374" w:type="dxa"/>
+            <w:vAlign w:val="center"/>
+          </w:tcPr>
+          <w:p>
+            <w:pPr>
+              <w:pStyle w:val="NoSpacing"/>
+              <w:spacing w:line="300" w:lineRule="auto"/>
+              <w:jc w:val="center"/>
+              <w:rPr>
+                <w:rFonts w:ascii="Courier New" w:hAnsi="Courier New" w:cs="Courier New"/>
+                <w:sz w:val="22"/>
+                <w:szCs w:val="22"/>
+              </w:rPr>
+            </w:pPr>
+          </w:p>
+        </w:tc>
+        <w:tc>
+          <w:tcPr>
+            <w:tcW w:w="374" w:type="dxa"/>
+            <w:vAlign w:val="center"/>
+          </w:tcPr>
+          <w:p>
+            <w:pPr>
+              <w:pStyle w:val="NoSpacing"/>
+              <w:spacing w:line="300" w:lineRule="auto"/>
+              <w:jc w:val="center"/>
+              <w:rPr>
+                <w:rFonts w:ascii="Courier New" w:hAnsi="Courier New" w:cs="Courier New"/>
+                <w:sz w:val="22"/>
+                <w:szCs w:val="22"/>
+              </w:rPr>
+            </w:pPr>
+          </w:p>
+        </w:tc>
+        <w:tc>
+          <w:tcPr>
+            <w:tcW w:w="374" w:type="dxa"/>
+            <w:vAlign w:val="center"/>
+          </w:tcPr>
+          <w:p>
+            <w:pPr>
+              <w:pStyle w:val="NoSpacing"/>
+              <w:spacing w:line="300" w:lineRule="auto"/>
+              <w:jc w:val="center"/>
+              <w:rPr>
+                <w:rFonts w:ascii="Courier New" w:hAnsi="Courier New" w:cs="Courier New"/>
+                <w:sz w:val="22"/>
+                <w:szCs w:val="22"/>
+              </w:rPr>
+            </w:pPr>
+          </w:p>
+        </w:tc>
+        <w:tc>
+          <w:tcPr>
+            <w:tcW w:w="374" w:type="dxa"/>
+            <w:vAlign w:val="center"/>
+          </w:tcPr>
+          <w:p>
+            <w:pPr>
+              <w:pStyle w:val="NoSpacing"/>
+              <w:spacing w:line="300" w:lineRule="auto"/>
+              <w:jc w:val="center"/>
+              <w:rPr>
+                <w:rFonts w:ascii="Courier New" w:hAnsi="Courier New" w:cs="Courier New"/>
+                <w:sz w:val="22"/>
+                <w:szCs w:val="22"/>
+              </w:rPr>
+            </w:pPr>
+          </w:p>
+        </w:tc>
+        <w:tc>
+          <w:tcPr>
+            <w:tcW w:w="374" w:type="dxa"/>
+            <w:vAlign w:val="center"/>
+          </w:tcPr>
+          <w:p>
+            <w:pPr>
+              <w:pStyle w:val="NoSpacing"/>
+              <w:spacing w:line="300" w:lineRule="auto"/>
+              <w:jc w:val="center"/>
+              <w:rPr>
+                <w:rFonts w:ascii="Courier New" w:hAnsi="Courier New" w:cs="Courier New"/>
+                <w:sz w:val="22"/>
+                <w:szCs w:val="22"/>
+              </w:rPr>
+            </w:pPr>
+          </w:p>
+        </w:tc>
+        <w:tc>
+          <w:tcPr>
+            <w:tcW w:w="374" w:type="dxa"/>
+            <w:vAlign w:val="center"/>
+          </w:tcPr>
+          <w:p>
+            <w:pPr>
+              <w:pStyle w:val="NoSpacing"/>
+              <w:spacing w:line="300" w:lineRule="auto"/>
+              <w:jc w:val="center"/>
+              <w:rPr>
+                <w:rFonts w:ascii="Courier New" w:hAnsi="Courier New" w:cs="Courier New"/>
+                <w:sz w:val="22"/>
+                <w:szCs w:val="22"/>
+              </w:rPr>
+            </w:pPr>
+          </w:p>
+        </w:tc>
+        <w:tc>
+          <w:tcPr>
+            <w:tcW w:w="374" w:type="dxa"/>
+            <w:vAlign w:val="center"/>
+          </w:tcPr>
+          <w:p>
+            <w:pPr>
+              <w:pStyle w:val="NoSpacing"/>
+              <w:spacing w:line="300" w:lineRule="auto"/>
+              <w:jc w:val="center"/>
+              <w:rPr>
+                <w:rFonts w:ascii="Courier New" w:hAnsi="Courier New" w:cs="Courier New"/>
+                <w:sz w:val="22"/>
+                <w:szCs w:val="22"/>
+              </w:rPr>
+            </w:pPr>
+          </w:p>
+        </w:tc>
+      </w:tr>
+      <w:tr>
+        <w:trPr>
+          <w:jc w:val="center"/>
+        </w:trPr>
+        <w:tc>
+          <w:tcPr>
+            <w:tcW w:w="374" w:type="dxa"/>
+            <w:tcBorders>
+              <w:bottom w:val="single" w:sz="4" w:space="0" w:color="auto"/>
+            </w:tcBorders>
+            <w:shd w:val="clear" w:color="auto" w:fill="99CC00"/>
+            <w:vAlign w:val="center"/>
+          </w:tcPr>
+          <w:p>
+            <w:pPr>
+              <w:pStyle w:val="NoSpacing"/>
+              <w:spacing w:line="300" w:lineRule="auto"/>
+              <w:jc w:val="center"/>
+              <w:rPr>
+                <w:rFonts w:ascii="Courier New" w:hAnsi="Courier New" w:cs="Courier New"/>
+                <w:sz w:val="22"/>
+                <w:szCs w:val="22"/>
+              </w:rPr>
+            </w:pPr>
+          </w:p>
+        </w:tc>
+        <w:tc>
+          <w:tcPr>
+            <w:tcW w:w="374" w:type="dxa"/>
+            <w:vAlign w:val="center"/>
+          </w:tcPr>
+          <w:p>
+            <w:pPr>
+              <w:pStyle w:val="NoSpacing"/>
+              <w:spacing w:line="300" w:lineRule="auto"/>
+              <w:jc w:val="center"/>
+              <w:rPr>
+                <w:rFonts w:ascii="Courier New" w:hAnsi="Courier New" w:cs="Courier New"/>
+                <w:sz w:val="22"/>
+                <w:szCs w:val="22"/>
+              </w:rPr>
+            </w:pPr>
+          </w:p>
+        </w:tc>
+        <w:tc>
+          <w:tcPr>
+            <w:tcW w:w="374" w:type="dxa"/>
+            <w:vAlign w:val="center"/>
+          </w:tcPr>
+          <w:p>
+            <w:pPr>
+              <w:pStyle w:val="NoSpacing"/>
+              <w:spacing w:line="300" w:lineRule="auto"/>
+              <w:jc w:val="center"/>
+              <w:rPr>
+                <w:rFonts w:ascii="Courier New" w:hAnsi="Courier New" w:cs="Courier New"/>
+                <w:sz w:val="22"/>
+                <w:szCs w:val="22"/>
+              </w:rPr>
+            </w:pPr>
+          </w:p>
+        </w:tc>
+        <w:tc>
+          <w:tcPr>
+            <w:tcW w:w="374" w:type="dxa"/>
+            <w:vAlign w:val="center"/>
+          </w:tcPr>
+          <w:p>
+            <w:pPr>
+              <w:pStyle w:val="NoSpacing"/>
+              <w:spacing w:line="300" w:lineRule="auto"/>
+              <w:jc w:val="center"/>
+              <w:rPr>
+                <w:rFonts w:ascii="Courier New" w:hAnsi="Courier New" w:cs="Courier New"/>
+                <w:sz w:val="22"/>
+                <w:szCs w:val="22"/>
+              </w:rPr>
+            </w:pPr>
+          </w:p>
+        </w:tc>
+        <w:tc>
+          <w:tcPr>
+            <w:tcW w:w="374" w:type="dxa"/>
+            <w:vAlign w:val="center"/>
+          </w:tcPr>
+          <w:p>
+            <w:pPr>
+              <w:pStyle w:val="NoSpacing"/>
+              <w:spacing w:line="300" w:lineRule="auto"/>
+              <w:jc w:val="center"/>
+              <w:rPr>
+                <w:rFonts w:ascii="Courier New" w:hAnsi="Courier New" w:cs="Courier New"/>
+                <w:sz w:val="22"/>
+                <w:szCs w:val="22"/>
+              </w:rPr>
+            </w:pPr>
+          </w:p>
+        </w:tc>
+        <w:tc>
+          <w:tcPr>
+            <w:tcW w:w="374" w:type="dxa"/>
+            <w:vAlign w:val="center"/>
+          </w:tcPr>
+          <w:p>
+            <w:pPr>
+              <w:pStyle w:val="NoSpacing"/>
+              <w:spacing w:line="300" w:lineRule="auto"/>
+              <w:jc w:val="center"/>
+              <w:rPr>
+                <w:rFonts w:ascii="Courier New" w:hAnsi="Courier New" w:cs="Courier New"/>
+                <w:sz w:val="22"/>
+                <w:szCs w:val="22"/>
+              </w:rPr>
+            </w:pPr>
+          </w:p>
+        </w:tc>
+        <w:tc>
+          <w:tcPr>
+            <w:tcW w:w="374" w:type="dxa"/>
+            <w:vAlign w:val="center"/>
+          </w:tcPr>
+          <w:p>
+            <w:pPr>
+              <w:pStyle w:val="NoSpacing"/>
+              <w:spacing w:line="300" w:lineRule="auto"/>
+              <w:jc w:val="center"/>
+              <w:rPr>
+                <w:rFonts w:ascii="Courier New" w:hAnsi="Courier New" w:cs="Courier New"/>
+                <w:sz w:val="22"/>
+                <w:szCs w:val="22"/>
+              </w:rPr>
+            </w:pPr>
+          </w:p>
+        </w:tc>
+        <w:tc>
+          <w:tcPr>
+            <w:tcW w:w="374" w:type="dxa"/>
+            <w:vAlign w:val="center"/>
+          </w:tcPr>
+          <w:p>
+            <w:pPr>
+              <w:pStyle w:val="NoSpacing"/>
+              <w:spacing w:line="300" w:lineRule="auto"/>
+              <w:jc w:val="center"/>
+              <w:rPr>
+                <w:rFonts w:ascii="Courier New" w:hAnsi="Courier New" w:cs="Courier New"/>
+                <w:sz w:val="22"/>
+                <w:szCs w:val="22"/>
+              </w:rPr>
+            </w:pPr>
+          </w:p>
+        </w:tc>
+        <w:tc>
+          <w:tcPr>
+            <w:tcW w:w="374" w:type="dxa"/>
+            <w:vAlign w:val="center"/>
+          </w:tcPr>
+          <w:p>
+            <w:pPr>
+              <w:pStyle w:val="NoSpacing"/>
+              <w:spacing w:line="300" w:lineRule="auto"/>
+              <w:jc w:val="center"/>
+              <w:rPr>
+                <w:rFonts w:ascii="Courier New" w:hAnsi="Courier New" w:cs="Courier New"/>
+                <w:sz w:val="22"/>
+                <w:szCs w:val="22"/>
+              </w:rPr>
+            </w:pPr>
+          </w:p>
+        </w:tc>
+        <w:tc>
+          <w:tcPr>
+            <w:tcW w:w="374" w:type="dxa"/>
+            <w:vAlign w:val="center"/>
+          </w:tcPr>
+          <w:p>
+            <w:pPr>
+              <w:pStyle w:val="NoSpacing"/>
+              <w:spacing w:line="300" w:lineRule="auto"/>
+              <w:jc w:val="center"/>
+              <w:rPr>
+                <w:rFonts w:ascii="Courier New" w:hAnsi="Courier New" w:cs="Courier New"/>
+                <w:sz w:val="22"/>
+                <w:szCs w:val="22"/>
+              </w:rPr>
+            </w:pPr>
+          </w:p>
+        </w:tc>
+        <w:tc>
+          <w:tcPr>
+            <w:tcW w:w="374" w:type="dxa"/>
+            <w:vAlign w:val="center"/>
+          </w:tcPr>
+          <w:p>
+            <w:pPr>
+              <w:pStyle w:val="NoSpacing"/>
+              <w:spacing w:line="300" w:lineRule="auto"/>
+              <w:jc w:val="center"/>
+              <w:rPr>
+                <w:rFonts w:ascii="Courier New" w:hAnsi="Courier New" w:cs="Courier New"/>
+                <w:sz w:val="22"/>
+                <w:szCs w:val="22"/>
+              </w:rPr>
+            </w:pPr>
+          </w:p>
+        </w:tc>
+        <w:tc>
+          <w:tcPr>
+            <w:tcW w:w="374" w:type="dxa"/>
+            <w:vAlign w:val="center"/>
+          </w:tcPr>
+          <w:p>
+            <w:pPr>
+              <w:pStyle w:val="NoSpacing"/>
+              <w:spacing w:line="300" w:lineRule="auto"/>
+              <w:jc w:val="center"/>
+              <w:rPr>
+                <w:rFonts w:ascii="Courier New" w:hAnsi="Courier New" w:cs="Courier New"/>
+                <w:sz w:val="22"/>
+                <w:szCs w:val="22"/>
+              </w:rPr>
+            </w:pPr>
+          </w:p>
+        </w:tc>
+        <w:tc>
+          <w:tcPr>
+            <w:tcW w:w="374" w:type="dxa"/>
+            <w:vAlign w:val="center"/>
+          </w:tcPr>
+          <w:p>
+            <w:pPr>
+              <w:pStyle w:val="NoSpacing"/>
+              <w:spacing w:line="300" w:lineRule="auto"/>
+              <w:jc w:val="center"/>
+              <w:rPr>
+                <w:rFonts w:ascii="Courier New" w:hAnsi="Courier New" w:cs="Courier New"/>
+                <w:sz w:val="22"/>
+                <w:szCs w:val="22"/>
+              </w:rPr>
+            </w:pPr>
+          </w:p>
+        </w:tc>
+      </w:tr>
+      <w:tr>
+        <w:trPr>
+          <w:jc w:val="center"/>
+        </w:trPr>
+        <w:tc>
+          <w:tcPr>
+            <w:tcW w:w="374" w:type="dxa"/>
+            <w:tcBorders>
+              <w:bottom w:val="single" w:sz="4" w:space="0" w:color="auto"/>
+            </w:tcBorders>
+            <w:shd w:val="clear" w:color="auto" w:fill="339966"/>
+            <w:vAlign w:val="center"/>
+          </w:tcPr>
+          <w:p>
+            <w:pPr>
+              <w:pStyle w:val="NoSpacing"/>
+              <w:spacing w:line="300" w:lineRule="auto"/>
+              <w:jc w:val="center"/>
+              <w:rPr>
+                <w:rFonts w:ascii="Courier New" w:hAnsi="Courier New" w:cs="Courier New"/>
+                <w:sz w:val="22"/>
+                <w:szCs w:val="22"/>
+              </w:rPr>
+            </w:pPr>
+          </w:p>
+        </w:tc>
+        <w:tc>
+          <w:tcPr>
+            <w:tcW w:w="374" w:type="dxa"/>
+            <w:vAlign w:val="center"/>
+          </w:tcPr>
+          <w:p>
+            <w:pPr>
+              <w:pStyle w:val="NoSpacing"/>
+              <w:spacing w:line="300" w:lineRule="auto"/>
+              <w:jc w:val="center"/>
+              <w:rPr>
+                <w:rFonts w:ascii="Courier New" w:hAnsi="Courier New" w:cs="Courier New"/>
+                <w:sz w:val="22"/>
+                <w:szCs w:val="22"/>
+              </w:rPr>
+            </w:pPr>
+          </w:p>
+        </w:tc>
+        <w:tc>
+          <w:tcPr>
+            <w:tcW w:w="374" w:type="dxa"/>
+            <w:vAlign w:val="center"/>
+          </w:tcPr>
+          <w:p>
+            <w:pPr>
+              <w:pStyle w:val="NoSpacing"/>
+              <w:spacing w:line="300" w:lineRule="auto"/>
+              <w:jc w:val="center"/>
+              <w:rPr>
+                <w:rFonts w:ascii="Courier New" w:hAnsi="Courier New" w:cs="Courier New"/>
+                <w:sz w:val="22"/>
+                <w:szCs w:val="22"/>
+              </w:rPr>
+            </w:pPr>
+          </w:p>
+        </w:tc>
+        <w:tc>
+          <w:tcPr>
+            <w:tcW w:w="374" w:type="dxa"/>
+            <w:vAlign w:val="center"/>
+          </w:tcPr>
+          <w:p>
+            <w:pPr>
+              <w:pStyle w:val="NoSpacing"/>
+              <w:spacing w:line="300" w:lineRule="auto"/>
+              <w:jc w:val="center"/>
+              <w:rPr>
+                <w:rFonts w:ascii="Courier New" w:hAnsi="Courier New" w:cs="Courier New"/>
+                <w:sz w:val="22"/>
+                <w:szCs w:val="22"/>
+              </w:rPr>
+            </w:pPr>
+          </w:p>
+        </w:tc>
+        <w:tc>
+          <w:tcPr>
+            <w:tcW w:w="374" w:type="dxa"/>
+            <w:vAlign w:val="center"/>
+          </w:tcPr>
+          <w:p>
+            <w:pPr>
+              <w:pStyle w:val="NoSpacing"/>
+              <w:spacing w:line="300" w:lineRule="auto"/>
+              <w:jc w:val="center"/>
+              <w:rPr>
+                <w:rFonts w:ascii="Courier New" w:hAnsi="Courier New" w:cs="Courier New"/>
+                <w:sz w:val="22"/>
+                <w:szCs w:val="22"/>
+              </w:rPr>
+            </w:pPr>
+          </w:p>
+        </w:tc>
+        <w:tc>
+          <w:tcPr>
+            <w:tcW w:w="374" w:type="dxa"/>
+            <w:vAlign w:val="center"/>
+          </w:tcPr>
+          <w:p>
+            <w:pPr>
+              <w:pStyle w:val="NoSpacing"/>
+              <w:spacing w:line="300" w:lineRule="auto"/>
+              <w:jc w:val="center"/>
+              <w:rPr>
+                <w:rFonts w:ascii="Courier New" w:hAnsi="Courier New" w:cs="Courier New"/>
+                <w:sz w:val="22"/>
+                <w:szCs w:val="22"/>
+              </w:rPr>
+            </w:pPr>
+          </w:p>
+        </w:tc>
+        <w:tc>
+          <w:tcPr>
+            <w:tcW w:w="374" w:type="dxa"/>
+            <w:vAlign w:val="center"/>
+          </w:tcPr>
+          <w:p>
+            <w:pPr>
+              <w:pStyle w:val="NoSpacing"/>
+              <w:spacing w:line="300" w:lineRule="auto"/>
+              <w:jc w:val="center"/>
+              <w:rPr>
+                <w:rFonts w:ascii="Courier New" w:hAnsi="Courier New" w:cs="Courier New"/>
+                <w:sz w:val="22"/>
+                <w:szCs w:val="22"/>
+              </w:rPr>
+            </w:pPr>
+          </w:p>
+        </w:tc>
+        <w:tc>
+          <w:tcPr>
+            <w:tcW w:w="374" w:type="dxa"/>
+            <w:vAlign w:val="center"/>
+          </w:tcPr>
+          <w:p>
+            <w:pPr>
+              <w:pStyle w:val="NoSpacing"/>
+              <w:spacing w:line="300" w:lineRule="auto"/>
+              <w:jc w:val="center"/>
+              <w:rPr>
+                <w:rFonts w:ascii="Courier New" w:hAnsi="Courier New" w:cs="Courier New"/>
+                <w:sz w:val="22"/>
+                <w:szCs w:val="22"/>
+              </w:rPr>
+            </w:pPr>
+          </w:p>
+        </w:tc>
+        <w:tc>
+          <w:tcPr>
+            <w:tcW w:w="374" w:type="dxa"/>
+            <w:vAlign w:val="center"/>
+          </w:tcPr>
+          <w:p>
+            <w:pPr>
+              <w:pStyle w:val="NoSpacing"/>
+              <w:spacing w:line="300" w:lineRule="auto"/>
+              <w:jc w:val="center"/>
+              <w:rPr>
+                <w:rFonts w:ascii="Courier New" w:hAnsi="Courier New" w:cs="Courier New"/>
+                <w:sz w:val="22"/>
+                <w:szCs w:val="22"/>
+              </w:rPr>
+            </w:pPr>
+          </w:p>
+        </w:tc>
+        <w:tc>
+          <w:tcPr>
+            <w:tcW w:w="374" w:type="dxa"/>
+            <w:vAlign w:val="center"/>
+          </w:tcPr>
+          <w:p>
+            <w:pPr>
+              <w:pStyle w:val="NoSpacing"/>
+              <w:spacing w:line="300" w:lineRule="auto"/>
+              <w:jc w:val="center"/>
+              <w:rPr>
+                <w:rFonts w:ascii="Courier New" w:hAnsi="Courier New" w:cs="Courier New"/>
+                <w:sz w:val="22"/>
+                <w:szCs w:val="22"/>
+              </w:rPr>
+            </w:pPr>
+          </w:p>
+        </w:tc>
+        <w:tc>
+          <w:tcPr>
+            <w:tcW w:w="374" w:type="dxa"/>
+            <w:vAlign w:val="center"/>
+          </w:tcPr>
+          <w:p>
+            <w:pPr>
+              <w:pStyle w:val="NoSpacing"/>
+              <w:spacing w:line="300" w:lineRule="auto"/>
+              <w:jc w:val="center"/>
+              <w:rPr>
+                <w:rFonts w:ascii="Courier New" w:hAnsi="Courier New" w:cs="Courier New"/>
+                <w:sz w:val="22"/>
+                <w:szCs w:val="22"/>
+              </w:rPr>
+            </w:pPr>
+          </w:p>
+        </w:tc>
+        <w:tc>
+          <w:tcPr>
+            <w:tcW w:w="374" w:type="dxa"/>
+            <w:vAlign w:val="center"/>
+          </w:tcPr>
+          <w:p>
+            <w:pPr>
+              <w:pStyle w:val="NoSpacing"/>
+              <w:spacing w:line="300" w:lineRule="auto"/>
+              <w:jc w:val="center"/>
+              <w:rPr>
+                <w:rFonts w:ascii="Courier New" w:hAnsi="Courier New" w:cs="Courier New"/>
+                <w:sz w:val="22"/>
+                <w:szCs w:val="22"/>
+              </w:rPr>
+            </w:pPr>
+          </w:p>
+        </w:tc>
+        <w:tc>
+          <w:tcPr>
+            <w:tcW w:w="374" w:type="dxa"/>
+            <w:vAlign w:val="center"/>
+          </w:tcPr>
+          <w:p>
+            <w:pPr>
+              <w:pStyle w:val="NoSpacing"/>
+              <w:spacing w:line="300" w:lineRule="auto"/>
+              <w:jc w:val="center"/>
+              <w:rPr>
+                <w:rFonts w:ascii="Courier New" w:hAnsi="Courier New" w:cs="Courier New"/>
+                <w:sz w:val="22"/>
+                <w:szCs w:val="22"/>
+              </w:rPr>
+            </w:pPr>
+          </w:p>
+        </w:tc>
+      </w:tr>
+      <w:tr>
+        <w:trPr>
+          <w:jc w:val="center"/>
+        </w:trPr>
+        <w:tc>
+          <w:tcPr>
+            <w:tcW w:w="374" w:type="dxa"/>
+            <w:tcBorders>
+              <w:bottom w:val="single" w:sz="4" w:space="0" w:color="auto"/>
+            </w:tcBorders>
+            <w:shd w:val="clear" w:color="auto" w:fill="33CCCC"/>
+            <w:vAlign w:val="center"/>
+          </w:tcPr>
+          <w:p>
+            <w:pPr>
+              <w:pStyle w:val="NoSpacing"/>
+              <w:spacing w:line="300" w:lineRule="auto"/>
+              <w:jc w:val="center"/>
+              <w:rPr>
+                <w:rFonts w:ascii="Courier New" w:hAnsi="Courier New" w:cs="Courier New"/>
+                <w:sz w:val="22"/>
+                <w:szCs w:val="22"/>
+              </w:rPr>
+            </w:pPr>
+          </w:p>
+        </w:tc>
+        <w:tc>
+          <w:tcPr>
+            <w:tcW w:w="374" w:type="dxa"/>
+            <w:vAlign w:val="center"/>
+          </w:tcPr>
+          <w:p>
+            <w:pPr>
+              <w:pStyle w:val="NoSpacing"/>
+              <w:spacing w:line="300" w:lineRule="auto"/>
+              <w:jc w:val="center"/>
+              <w:rPr>
+                <w:rFonts w:ascii="Courier New" w:hAnsi="Courier New" w:cs="Courier New"/>
+                <w:sz w:val="22"/>
+                <w:szCs w:val="22"/>
+              </w:rPr>
+            </w:pPr>
+          </w:p>
+        </w:tc>
+        <w:tc>
+          <w:tcPr>
+            <w:tcW w:w="374" w:type="dxa"/>
+            <w:vAlign w:val="center"/>
+          </w:tcPr>
+          <w:p>
+            <w:pPr>
+              <w:pStyle w:val="NoSpacing"/>
+              <w:spacing w:line="300" w:lineRule="auto"/>
+              <w:jc w:val="center"/>
+              <w:rPr>
+                <w:rFonts w:ascii="Courier New" w:hAnsi="Courier New" w:cs="Courier New"/>
+                <w:sz w:val="22"/>
+                <w:szCs w:val="22"/>
+              </w:rPr>
+            </w:pPr>
+          </w:p>
+        </w:tc>
+        <w:tc>
+          <w:tcPr>
+            <w:tcW w:w="374" w:type="dxa"/>
+            <w:vAlign w:val="center"/>
+          </w:tcPr>
+          <w:p>
+            <w:pPr>
+              <w:pStyle w:val="NoSpacing"/>
+              <w:spacing w:line="300" w:lineRule="auto"/>
+              <w:jc w:val="center"/>
+              <w:rPr>
+                <w:rFonts w:ascii="Courier New" w:hAnsi="Courier New" w:cs="Courier New"/>
+                <w:sz w:val="22"/>
+                <w:szCs w:val="22"/>
+              </w:rPr>
+            </w:pPr>
+          </w:p>
+        </w:tc>
+        <w:tc>
+          <w:tcPr>
+            <w:tcW w:w="374" w:type="dxa"/>
+            <w:vAlign w:val="center"/>
+          </w:tcPr>
+          <w:p>
+            <w:pPr>
+              <w:pStyle w:val="NoSpacing"/>
+              <w:spacing w:line="300" w:lineRule="auto"/>
+              <w:jc w:val="center"/>
+              <w:rPr>
+                <w:rFonts w:ascii="Courier New" w:hAnsi="Courier New" w:cs="Courier New"/>
+                <w:sz w:val="22"/>
+                <w:szCs w:val="22"/>
+              </w:rPr>
+            </w:pPr>
+          </w:p>
+        </w:tc>
+        <w:tc>
+          <w:tcPr>
+            <w:tcW w:w="374" w:type="dxa"/>
+            <w:vAlign w:val="center"/>
+          </w:tcPr>
+          <w:p>
+            <w:pPr>
+              <w:pStyle w:val="NoSpacing"/>
+              <w:spacing w:line="300" w:lineRule="auto"/>
+              <w:jc w:val="center"/>
+              <w:rPr>
+                <w:rFonts w:ascii="Courier New" w:hAnsi="Courier New" w:cs="Courier New"/>
+                <w:sz w:val="22"/>
+                <w:szCs w:val="22"/>
+              </w:rPr>
+            </w:pPr>
+          </w:p>
+        </w:tc>
+        <w:tc>
+          <w:tcPr>
+            <w:tcW w:w="374" w:type="dxa"/>
+            <w:vAlign w:val="center"/>
+          </w:tcPr>
+          <w:p>
+            <w:pPr>
+              <w:pStyle w:val="NoSpacing"/>
+              <w:spacing w:line="300" w:lineRule="auto"/>
+              <w:jc w:val="center"/>
+              <w:rPr>
+                <w:rFonts w:ascii="Courier New" w:hAnsi="Courier New" w:cs="Courier New"/>
+                <w:sz w:val="22"/>
+                <w:szCs w:val="22"/>
+              </w:rPr>
+            </w:pPr>
+          </w:p>
+        </w:tc>
+        <w:tc>
+          <w:tcPr>
+            <w:tcW w:w="374" w:type="dxa"/>
+            <w:vAlign w:val="center"/>
+          </w:tcPr>
+          <w:p>
+            <w:pPr>
+              <w:pStyle w:val="NoSpacing"/>
+              <w:spacing w:line="300" w:lineRule="auto"/>
+              <w:jc w:val="center"/>
+              <w:rPr>
+                <w:rFonts w:ascii="Courier New" w:hAnsi="Courier New" w:cs="Courier New"/>
+                <w:sz w:val="22"/>
+                <w:szCs w:val="22"/>
+              </w:rPr>
+            </w:pPr>
+          </w:p>
+        </w:tc>
+        <w:tc>
+          <w:tcPr>
+            <w:tcW w:w="374" w:type="dxa"/>
+            <w:vAlign w:val="center"/>
+          </w:tcPr>
+          <w:p>
+            <w:pPr>
+              <w:pStyle w:val="NoSpacing"/>
+              <w:spacing w:line="300" w:lineRule="auto"/>
+              <w:jc w:val="center"/>
+              <w:rPr>
+                <w:rFonts w:ascii="Courier New" w:hAnsi="Courier New" w:cs="Courier New"/>
+                <w:sz w:val="22"/>
+                <w:szCs w:val="22"/>
+              </w:rPr>
+            </w:pPr>
+          </w:p>
+        </w:tc>
+        <w:tc>
+          <w:tcPr>
+            <w:tcW w:w="374" w:type="dxa"/>
+            <w:vAlign w:val="center"/>
+          </w:tcPr>
+          <w:p>
+            <w:pPr>
+              <w:pStyle w:val="NoSpacing"/>
+              <w:spacing w:line="300" w:lineRule="auto"/>
+              <w:jc w:val="center"/>
+              <w:rPr>
+                <w:rFonts w:ascii="Courier New" w:hAnsi="Courier New" w:cs="Courier New"/>
+                <w:sz w:val="22"/>
+                <w:szCs w:val="22"/>
+              </w:rPr>
+            </w:pPr>
+          </w:p>
+        </w:tc>
+        <w:tc>
+          <w:tcPr>
+            <w:tcW w:w="374" w:type="dxa"/>
+            <w:vAlign w:val="center"/>
+          </w:tcPr>
+          <w:p>
+            <w:pPr>
+              <w:pStyle w:val="NoSpacing"/>
+              <w:spacing w:line="300" w:lineRule="auto"/>
+              <w:jc w:val="center"/>
+              <w:rPr>
+                <w:rFonts w:ascii="Courier New" w:hAnsi="Courier New" w:cs="Courier New"/>
+                <w:sz w:val="22"/>
+                <w:szCs w:val="22"/>
+              </w:rPr>
+            </w:pPr>
+          </w:p>
+        </w:tc>
+        <w:tc>
+          <w:tcPr>
+            <w:tcW w:w="374" w:type="dxa"/>
+            <w:vAlign w:val="center"/>
+          </w:tcPr>
+          <w:p>
+            <w:pPr>
+              <w:pStyle w:val="NoSpacing"/>
+              <w:spacing w:line="300" w:lineRule="auto"/>
+              <w:jc w:val="center"/>
+              <w:rPr>
+                <w:rFonts w:ascii="Courier New" w:hAnsi="Courier New" w:cs="Courier New"/>
+                <w:sz w:val="22"/>
+                <w:szCs w:val="22"/>
+              </w:rPr>
+            </w:pPr>
+          </w:p>
+        </w:tc>
+        <w:tc>
+          <w:tcPr>
+            <w:tcW w:w="374" w:type="dxa"/>
+            <w:vAlign w:val="center"/>
+          </w:tcPr>
+          <w:p>
+            <w:pPr>
+              <w:pStyle w:val="NoSpacing"/>
+              <w:spacing w:line="300" w:lineRule="auto"/>
+              <w:jc w:val="center"/>
+              <w:rPr>
+                <w:rFonts w:ascii="Courier New" w:hAnsi="Courier New" w:cs="Courier New"/>
+                <w:sz w:val="22"/>
+                <w:szCs w:val="22"/>
+              </w:rPr>
+            </w:pPr>
+          </w:p>
+        </w:tc>
+      </w:tr>
+      <w:tr>
+        <w:trPr>
+          <w:jc w:val="center"/>
+        </w:trPr>
+        <w:tc>
+          <w:tcPr>
+            <w:tcW w:w="374" w:type="dxa"/>
+            <w:tcBorders>
+              <w:bottom w:val="single" w:sz="4" w:space="0" w:color="auto"/>
+            </w:tcBorders>
+            <w:shd w:val="clear" w:color="auto" w:fill="3366FF"/>
+            <w:vAlign w:val="center"/>
+          </w:tcPr>
+          <w:p>
+            <w:pPr>
+              <w:pStyle w:val="NoSpacing"/>
+              <w:spacing w:line="300" w:lineRule="auto"/>
+              <w:jc w:val="center"/>
+              <w:rPr>
+                <w:rFonts w:ascii="Courier New" w:hAnsi="Courier New" w:cs="Courier New"/>
+                <w:sz w:val="22"/>
+                <w:szCs w:val="22"/>
+              </w:rPr>
+            </w:pPr>
+          </w:p>
+        </w:tc>
+        <w:tc>
+          <w:tcPr>
+            <w:tcW w:w="374" w:type="dxa"/>
+            <w:vAlign w:val="center"/>
+          </w:tcPr>
+          <w:p>
+            <w:pPr>
+              <w:pStyle w:val="NoSpacing"/>
+              <w:spacing w:line="300" w:lineRule="auto"/>
+              <w:jc w:val="center"/>
+              <w:rPr>
+                <w:rFonts w:ascii="Courier New" w:hAnsi="Courier New" w:cs="Courier New"/>
+                <w:sz w:val="22"/>
+                <w:szCs w:val="22"/>
+              </w:rPr>
+            </w:pPr>
+          </w:p>
+        </w:tc>
+        <w:tc>
+          <w:tcPr>
+            <w:tcW w:w="374" w:type="dxa"/>
+            <w:vAlign w:val="center"/>
+          </w:tcPr>
+          <w:p>
+            <w:pPr>
+              <w:pStyle w:val="NoSpacing"/>
+              <w:spacing w:line="300" w:lineRule="auto"/>
+              <w:jc w:val="center"/>
+              <w:rPr>
+                <w:rFonts w:ascii="Courier New" w:hAnsi="Courier New" w:cs="Courier New"/>
+                <w:sz w:val="22"/>
+                <w:szCs w:val="22"/>
+              </w:rPr>
+            </w:pPr>
+          </w:p>
+        </w:tc>
+        <w:tc>
+          <w:tcPr>
+            <w:tcW w:w="374" w:type="dxa"/>
+            <w:vAlign w:val="center"/>
+          </w:tcPr>
+          <w:p>
+            <w:pPr>
+              <w:pStyle w:val="NoSpacing"/>
+              <w:spacing w:line="300" w:lineRule="auto"/>
+              <w:jc w:val="center"/>
+              <w:rPr>
+                <w:rFonts w:ascii="Courier New" w:hAnsi="Courier New" w:cs="Courier New"/>
+                <w:sz w:val="22"/>
+                <w:szCs w:val="22"/>
+              </w:rPr>
+            </w:pPr>
+          </w:p>
+        </w:tc>
+        <w:tc>
+          <w:tcPr>
+            <w:tcW w:w="374" w:type="dxa"/>
+            <w:vAlign w:val="center"/>
+          </w:tcPr>
+          <w:p>
+            <w:pPr>
+              <w:pStyle w:val="NoSpacing"/>
+              <w:spacing w:line="300" w:lineRule="auto"/>
+              <w:jc w:val="center"/>
+              <w:rPr>
+                <w:rFonts w:ascii="Courier New" w:hAnsi="Courier New" w:cs="Courier New"/>
+                <w:sz w:val="22"/>
+                <w:szCs w:val="22"/>
+              </w:rPr>
+            </w:pPr>
+          </w:p>
+        </w:tc>
+        <w:tc>
+          <w:tcPr>
+            <w:tcW w:w="374" w:type="dxa"/>
+            <w:vAlign w:val="center"/>
+          </w:tcPr>
+          <w:p>
+            <w:pPr>
+              <w:pStyle w:val="NoSpacing"/>
+              <w:spacing w:line="300" w:lineRule="auto"/>
+              <w:jc w:val="center"/>
+              <w:rPr>
+                <w:rFonts w:ascii="Courier New" w:hAnsi="Courier New" w:cs="Courier New"/>
+                <w:sz w:val="22"/>
+                <w:szCs w:val="22"/>
+              </w:rPr>
+            </w:pPr>
+          </w:p>
+        </w:tc>
+        <w:tc>
+          <w:tcPr>
+            <w:tcW w:w="374" w:type="dxa"/>
+            <w:vAlign w:val="center"/>
+          </w:tcPr>
+          <w:p>
+            <w:pPr>
+              <w:pStyle w:val="NoSpacing"/>
+              <w:spacing w:line="300" w:lineRule="auto"/>
+              <w:jc w:val="center"/>
+              <w:rPr>
+                <w:rFonts w:ascii="Courier New" w:hAnsi="Courier New" w:cs="Courier New"/>
+                <w:sz w:val="22"/>
+                <w:szCs w:val="22"/>
+              </w:rPr>
+            </w:pPr>
+          </w:p>
+        </w:tc>
+        <w:tc>
+          <w:tcPr>
+            <w:tcW w:w="374" w:type="dxa"/>
+            <w:vAlign w:val="center"/>
+          </w:tcPr>
+          <w:p>
+            <w:pPr>
+              <w:pStyle w:val="NoSpacing"/>
+              <w:spacing w:line="300" w:lineRule="auto"/>
+              <w:jc w:val="center"/>
+              <w:rPr>
+                <w:rFonts w:ascii="Courier New" w:hAnsi="Courier New" w:cs="Courier New"/>
+                <w:sz w:val="22"/>
+                <w:szCs w:val="22"/>
+              </w:rPr>
+            </w:pPr>
+          </w:p>
+        </w:tc>
+        <w:tc>
+          <w:tcPr>
+            <w:tcW w:w="374" w:type="dxa"/>
+            <w:vAlign w:val="center"/>
+          </w:tcPr>
+          <w:p>
+            <w:pPr>
+              <w:pStyle w:val="NoSpacing"/>
+              <w:spacing w:line="300" w:lineRule="auto"/>
+              <w:jc w:val="center"/>
+              <w:rPr>
+                <w:rFonts w:ascii="Courier New" w:hAnsi="Courier New" w:cs="Courier New"/>
+                <w:sz w:val="22"/>
+                <w:szCs w:val="22"/>
+              </w:rPr>
+            </w:pPr>
+          </w:p>
+        </w:tc>
+        <w:tc>
+          <w:tcPr>
+            <w:tcW w:w="374" w:type="dxa"/>
+            <w:vAlign w:val="center"/>
+          </w:tcPr>
+          <w:p>
+            <w:pPr>
+              <w:pStyle w:val="NoSpacing"/>
+              <w:spacing w:line="300" w:lineRule="auto"/>
+              <w:jc w:val="center"/>
+              <w:rPr>
+                <w:rFonts w:ascii="Courier New" w:hAnsi="Courier New" w:cs="Courier New"/>
+                <w:sz w:val="22"/>
+                <w:szCs w:val="22"/>
+              </w:rPr>
+            </w:pPr>
+          </w:p>
+        </w:tc>
+        <w:tc>
+          <w:tcPr>
+            <w:tcW w:w="374" w:type="dxa"/>
+            <w:vAlign w:val="center"/>
+          </w:tcPr>
+          <w:p>
+            <w:pPr>
+              <w:pStyle w:val="NoSpacing"/>
+              <w:spacing w:line="300" w:lineRule="auto"/>
+              <w:jc w:val="center"/>
+              <w:rPr>
+                <w:rFonts w:ascii="Courier New" w:hAnsi="Courier New" w:cs="Courier New"/>
+                <w:sz w:val="22"/>
+                <w:szCs w:val="22"/>
+              </w:rPr>
+            </w:pPr>
+          </w:p>
+        </w:tc>
+        <w:tc>
+          <w:tcPr>
+            <w:tcW w:w="374" w:type="dxa"/>
+            <w:vAlign w:val="center"/>
+          </w:tcPr>
+          <w:p>
+            <w:pPr>
+              <w:pStyle w:val="NoSpacing"/>
+              <w:spacing w:line="300" w:lineRule="auto"/>
+              <w:jc w:val="center"/>
+              <w:rPr>
+                <w:rFonts w:ascii="Courier New" w:hAnsi="Courier New" w:cs="Courier New"/>
+                <w:sz w:val="22"/>
+                <w:szCs w:val="22"/>
+              </w:rPr>
+            </w:pPr>
+          </w:p>
+        </w:tc>
+        <w:tc>
+          <w:tcPr>
+            <w:tcW w:w="374" w:type="dxa"/>
+            <w:vAlign w:val="center"/>
+          </w:tcPr>
+          <w:p>
+            <w:pPr>
+              <w:pStyle w:val="NoSpacing"/>
+              <w:spacing w:line="300" w:lineRule="auto"/>
+              <w:jc w:val="center"/>
+              <w:rPr>
+                <w:rFonts w:ascii="Courier New" w:hAnsi="Courier New" w:cs="Courier New"/>
+                <w:sz w:val="22"/>
+                <w:szCs w:val="22"/>
+              </w:rPr>
+            </w:pPr>
+          </w:p>
+        </w:tc>
+      </w:tr>
+      <w:tr>
+        <w:trPr>
+          <w:jc w:val="center"/>
+        </w:trPr>
+        <w:tc>
+          <w:tcPr>
+            <w:tcW w:w="374" w:type="dxa"/>
+            <w:tcBorders>
+              <w:bottom w:val="single" w:sz="4" w:space="0" w:color="auto"/>
+            </w:tcBorders>
+            <w:shd w:val="clear" w:color="auto" w:fill="800080"/>
+            <w:vAlign w:val="center"/>
+          </w:tcPr>
+          <w:p>
+            <w:pPr>
+              <w:pStyle w:val="NoSpacing"/>
+              <w:spacing w:line="300" w:lineRule="auto"/>
+              <w:jc w:val="center"/>
+              <w:rPr>
+                <w:rFonts w:ascii="Courier New" w:hAnsi="Courier New" w:cs="Courier New"/>
+                <w:sz w:val="22"/>
+                <w:szCs w:val="22"/>
+              </w:rPr>
+            </w:pPr>
+          </w:p>
+        </w:tc>
+        <w:tc>
+          <w:tcPr>
+            <w:tcW w:w="374" w:type="dxa"/>
+            <w:vAlign w:val="center"/>
+          </w:tcPr>
+          <w:p>
+            <w:pPr>
+              <w:pStyle w:val="NoSpacing"/>
+              <w:spacing w:line="300" w:lineRule="auto"/>
+              <w:jc w:val="center"/>
+              <w:rPr>
+                <w:rFonts w:ascii="Courier New" w:hAnsi="Courier New" w:cs="Courier New"/>
+                <w:sz w:val="22"/>
+                <w:szCs w:val="22"/>
+              </w:rPr>
+            </w:pPr>
+          </w:p>
+        </w:tc>
+        <w:tc>
+          <w:tcPr>
+            <w:tcW w:w="374" w:type="dxa"/>
+            <w:vAlign w:val="center"/>
+          </w:tcPr>
+          <w:p>
+            <w:pPr>
+              <w:pStyle w:val="NoSpacing"/>
+              <w:spacing w:line="300" w:lineRule="auto"/>
+              <w:jc w:val="center"/>
+              <w:rPr>
+                <w:rFonts w:ascii="Courier New" w:hAnsi="Courier New" w:cs="Courier New"/>
+                <w:sz w:val="22"/>
+                <w:szCs w:val="22"/>
+              </w:rPr>
+            </w:pPr>
+          </w:p>
+        </w:tc>
+        <w:tc>
+          <w:tcPr>
+            <w:tcW w:w="374" w:type="dxa"/>
+            <w:vAlign w:val="center"/>
+          </w:tcPr>
+          <w:p>
+            <w:pPr>
+              <w:pStyle w:val="NoSpacing"/>
+              <w:spacing w:line="300" w:lineRule="auto"/>
+              <w:jc w:val="center"/>
+              <w:rPr>
+                <w:rFonts w:ascii="Courier New" w:hAnsi="Courier New" w:cs="Courier New"/>
+                <w:sz w:val="22"/>
+                <w:szCs w:val="22"/>
+              </w:rPr>
+            </w:pPr>
+          </w:p>
+        </w:tc>
+        <w:tc>
+          <w:tcPr>
+            <w:tcW w:w="374" w:type="dxa"/>
+            <w:vAlign w:val="center"/>
+          </w:tcPr>
+          <w:p>
+            <w:pPr>
+              <w:pStyle w:val="NoSpacing"/>
+              <w:spacing w:line="300" w:lineRule="auto"/>
+              <w:jc w:val="center"/>
+              <w:rPr>
+                <w:rFonts w:ascii="Courier New" w:hAnsi="Courier New" w:cs="Courier New"/>
+                <w:sz w:val="22"/>
+                <w:szCs w:val="22"/>
+              </w:rPr>
+            </w:pPr>
+          </w:p>
+        </w:tc>
+        <w:tc>
+          <w:tcPr>
+            <w:tcW w:w="374" w:type="dxa"/>
+            <w:vAlign w:val="center"/>
+          </w:tcPr>
+          <w:p>
+            <w:pPr>
+              <w:pStyle w:val="NoSpacing"/>
+              <w:spacing w:line="300" w:lineRule="auto"/>
+              <w:jc w:val="center"/>
+              <w:rPr>
+                <w:rFonts w:ascii="Courier New" w:hAnsi="Courier New" w:cs="Courier New"/>
+                <w:sz w:val="22"/>
+                <w:szCs w:val="22"/>
+              </w:rPr>
+            </w:pPr>
+          </w:p>
+        </w:tc>
+        <w:tc>
+          <w:tcPr>
+            <w:tcW w:w="374" w:type="dxa"/>
+            <w:vAlign w:val="center"/>
+          </w:tcPr>
+          <w:p>
+            <w:pPr>
+              <w:pStyle w:val="NoSpacing"/>
+              <w:spacing w:line="300" w:lineRule="auto"/>
+              <w:jc w:val="center"/>
+              <w:rPr>
+                <w:rFonts w:ascii="Courier New" w:hAnsi="Courier New" w:cs="Courier New"/>
+                <w:sz w:val="22"/>
+                <w:szCs w:val="22"/>
+              </w:rPr>
+            </w:pPr>
+          </w:p>
+        </w:tc>
+        <w:tc>
+          <w:tcPr>
+            <w:tcW w:w="374" w:type="dxa"/>
+            <w:vAlign w:val="center"/>
+          </w:tcPr>
+          <w:p>
+            <w:pPr>
+              <w:pStyle w:val="NoSpacing"/>
+              <w:spacing w:line="300" w:lineRule="auto"/>
+              <w:jc w:val="center"/>
+              <w:rPr>
+                <w:rFonts w:ascii="Courier New" w:hAnsi="Courier New" w:cs="Courier New"/>
+                <w:sz w:val="22"/>
+                <w:szCs w:val="22"/>
+              </w:rPr>
+            </w:pPr>
+          </w:p>
+        </w:tc>
+        <w:tc>
+          <w:tcPr>
+            <w:tcW w:w="374" w:type="dxa"/>
+            <w:vAlign w:val="center"/>
+          </w:tcPr>
+          <w:p>
+            <w:pPr>
+              <w:pStyle w:val="NoSpacing"/>
+              <w:spacing w:line="300" w:lineRule="auto"/>
+              <w:jc w:val="center"/>
+              <w:rPr>
+                <w:rFonts w:ascii="Courier New" w:hAnsi="Courier New" w:cs="Courier New"/>
+                <w:sz w:val="22"/>
+                <w:szCs w:val="22"/>
+              </w:rPr>
+            </w:pPr>
+          </w:p>
+        </w:tc>
+        <w:tc>
+          <w:tcPr>
+            <w:tcW w:w="374" w:type="dxa"/>
+            <w:vAlign w:val="center"/>
+          </w:tcPr>
+          <w:p>
+            <w:pPr>
+              <w:pStyle w:val="NoSpacing"/>
+              <w:spacing w:line="300" w:lineRule="auto"/>
+              <w:jc w:val="center"/>
+              <w:rPr>
+                <w:rFonts w:ascii="Courier New" w:hAnsi="Courier New" w:cs="Courier New"/>
+                <w:sz w:val="22"/>
+                <w:szCs w:val="22"/>
+              </w:rPr>
+            </w:pPr>
+          </w:p>
+        </w:tc>
+        <w:tc>
+          <w:tcPr>
+            <w:tcW w:w="374" w:type="dxa"/>
+            <w:vAlign w:val="center"/>
+          </w:tcPr>
+          <w:p>
+            <w:pPr>
+              <w:pStyle w:val="NoSpacing"/>
+              <w:spacing w:line="300" w:lineRule="auto"/>
+              <w:jc w:val="center"/>
+              <w:rPr>
+                <w:rFonts w:ascii="Courier New" w:hAnsi="Courier New" w:cs="Courier New"/>
+                <w:sz w:val="22"/>
+                <w:szCs w:val="22"/>
+              </w:rPr>
+            </w:pPr>
+          </w:p>
+        </w:tc>
+        <w:tc>
+          <w:tcPr>
+            <w:tcW w:w="374" w:type="dxa"/>
+            <w:vAlign w:val="center"/>
+          </w:tcPr>
+          <w:p>
+            <w:pPr>
+              <w:pStyle w:val="NoSpacing"/>
+              <w:spacing w:line="300" w:lineRule="auto"/>
+              <w:jc w:val="center"/>
+              <w:rPr>
+                <w:rFonts w:ascii="Courier New" w:hAnsi="Courier New" w:cs="Courier New"/>
+                <w:sz w:val="22"/>
+                <w:szCs w:val="22"/>
+              </w:rPr>
+            </w:pPr>
+          </w:p>
+        </w:tc>
+        <w:tc>
+          <w:tcPr>
+            <w:tcW w:w="374" w:type="dxa"/>
+            <w:vAlign w:val="center"/>
+          </w:tcPr>
+          <w:p>
+            <w:pPr>
+              <w:pStyle w:val="NoSpacing"/>
+              <w:spacing w:line="300" w:lineRule="auto"/>
+              <w:jc w:val="center"/>
+              <w:rPr>
+                <w:rFonts w:ascii="Courier New" w:hAnsi="Courier New" w:cs="Courier New"/>
+                <w:sz w:val="22"/>
+                <w:szCs w:val="22"/>
+              </w:rPr>
+            </w:pPr>
+          </w:p>
+        </w:tc>
+      </w:tr>
+      <w:tr>
+        <w:trPr>
+          <w:jc w:val="center"/>
+        </w:trPr>
+        <w:tc>
+          <w:tcPr>
+            <w:tcW w:w="374" w:type="dxa"/>
+            <w:tcBorders>
+              <w:bottom w:val="single" w:sz="4" w:space="0" w:color="auto"/>
+            </w:tcBorders>
+            <w:shd w:val="clear" w:color="auto" w:fill="FF00FF"/>
+            <w:vAlign w:val="center"/>
+          </w:tcPr>
+          <w:p>
+            <w:pPr>
+              <w:pStyle w:val="NoSpacing"/>
+              <w:spacing w:line="300" w:lineRule="auto"/>
+              <w:jc w:val="center"/>
+              <w:rPr>
+                <w:rFonts w:ascii="Courier New" w:hAnsi="Courier New" w:cs="Courier New"/>
+                <w:sz w:val="22"/>
+                <w:szCs w:val="22"/>
+              </w:rPr>
+            </w:pPr>
+          </w:p>
+        </w:tc>
+        <w:tc>
+          <w:tcPr>
+            <w:tcW w:w="374" w:type="dxa"/>
+            <w:vAlign w:val="center"/>
+          </w:tcPr>
+          <w:p>
+            <w:pPr>
+              <w:pStyle w:val="NoSpacing"/>
+              <w:spacing w:line="300" w:lineRule="auto"/>
+              <w:jc w:val="center"/>
+              <w:rPr>
+                <w:rFonts w:ascii="Courier New" w:hAnsi="Courier New" w:cs="Courier New"/>
+                <w:sz w:val="22"/>
+                <w:szCs w:val="22"/>
+              </w:rPr>
+            </w:pPr>
+          </w:p>
+        </w:tc>
+        <w:tc>
+          <w:tcPr>
+            <w:tcW w:w="374" w:type="dxa"/>
+            <w:vAlign w:val="center"/>
+          </w:tcPr>
+          <w:p>
+            <w:pPr>
+              <w:pStyle w:val="NoSpacing"/>
+              <w:spacing w:line="300" w:lineRule="auto"/>
+              <w:jc w:val="center"/>
+              <w:rPr>
+                <w:rFonts w:ascii="Courier New" w:hAnsi="Courier New" w:cs="Courier New"/>
+                <w:sz w:val="22"/>
+                <w:szCs w:val="22"/>
+              </w:rPr>
+            </w:pPr>
+          </w:p>
+        </w:tc>
+        <w:tc>
+          <w:tcPr>
+            <w:tcW w:w="374" w:type="dxa"/>
+            <w:vAlign w:val="center"/>
+          </w:tcPr>
+          <w:p>
+            <w:pPr>
+              <w:pStyle w:val="NoSpacing"/>
+              <w:spacing w:line="300" w:lineRule="auto"/>
+              <w:jc w:val="center"/>
+              <w:rPr>
+                <w:rFonts w:ascii="Courier New" w:hAnsi="Courier New" w:cs="Courier New"/>
+                <w:sz w:val="22"/>
+                <w:szCs w:val="22"/>
+              </w:rPr>
+            </w:pPr>
+          </w:p>
+        </w:tc>
+        <w:tc>
+          <w:tcPr>
+            <w:tcW w:w="374" w:type="dxa"/>
+            <w:vAlign w:val="center"/>
+          </w:tcPr>
+          <w:p>
+            <w:pPr>
+              <w:pStyle w:val="NoSpacing"/>
+              <w:spacing w:line="300" w:lineRule="auto"/>
+              <w:jc w:val="center"/>
+              <w:rPr>
+                <w:rFonts w:ascii="Courier New" w:hAnsi="Courier New" w:cs="Courier New"/>
+                <w:sz w:val="22"/>
+                <w:szCs w:val="22"/>
+              </w:rPr>
+            </w:pPr>
+          </w:p>
+        </w:tc>
+        <w:tc>
+          <w:tcPr>
+            <w:tcW w:w="374" w:type="dxa"/>
+            <w:vAlign w:val="center"/>
+          </w:tcPr>
+          <w:p>
+            <w:pPr>
+              <w:pStyle w:val="NoSpacing"/>
+              <w:spacing w:line="300" w:lineRule="auto"/>
+              <w:jc w:val="center"/>
+              <w:rPr>
+                <w:rFonts w:ascii="Courier New" w:hAnsi="Courier New" w:cs="Courier New"/>
+                <w:sz w:val="22"/>
+                <w:szCs w:val="22"/>
+              </w:rPr>
+            </w:pPr>
+          </w:p>
+        </w:tc>
+        <w:tc>
+          <w:tcPr>
+            <w:tcW w:w="374" w:type="dxa"/>
+            <w:vAlign w:val="center"/>
+          </w:tcPr>
+          <w:p>
+            <w:pPr>
+              <w:pStyle w:val="NoSpacing"/>
+              <w:spacing w:line="300" w:lineRule="auto"/>
+              <w:jc w:val="center"/>
+              <w:rPr>
+                <w:rFonts w:ascii="Courier New" w:hAnsi="Courier New" w:cs="Courier New"/>
+                <w:sz w:val="22"/>
+                <w:szCs w:val="22"/>
+              </w:rPr>
+            </w:pPr>
+          </w:p>
+        </w:tc>
+        <w:tc>
+          <w:tcPr>
+            <w:tcW w:w="374" w:type="dxa"/>
+            <w:vAlign w:val="center"/>
+          </w:tcPr>
+          <w:p>
+            <w:pPr>
+              <w:pStyle w:val="NoSpacing"/>
+              <w:spacing w:line="300" w:lineRule="auto"/>
+              <w:jc w:val="center"/>
+              <w:rPr>
+                <w:rFonts w:ascii="Courier New" w:hAnsi="Courier New" w:cs="Courier New"/>
+                <w:sz w:val="22"/>
+                <w:szCs w:val="22"/>
+              </w:rPr>
+            </w:pPr>
+          </w:p>
+        </w:tc>
+        <w:tc>
+          <w:tcPr>
+            <w:tcW w:w="374" w:type="dxa"/>
+            <w:vAlign w:val="center"/>
+          </w:tcPr>
+          <w:p>
+            <w:pPr>
+              <w:pStyle w:val="NoSpacing"/>
+              <w:spacing w:line="300" w:lineRule="auto"/>
+              <w:jc w:val="center"/>
+              <w:rPr>
+                <w:rFonts w:ascii="Courier New" w:hAnsi="Courier New" w:cs="Courier New"/>
+                <w:sz w:val="22"/>
+                <w:szCs w:val="22"/>
+              </w:rPr>
+            </w:pPr>
+          </w:p>
+        </w:tc>
+        <w:tc>
+          <w:tcPr>
+            <w:tcW w:w="374" w:type="dxa"/>
+            <w:vAlign w:val="center"/>
+          </w:tcPr>
+          <w:p>
+            <w:pPr>
+              <w:pStyle w:val="NoSpacing"/>
+              <w:spacing w:line="300" w:lineRule="auto"/>
+              <w:jc w:val="center"/>
+              <w:rPr>
+                <w:rFonts w:ascii="Courier New" w:hAnsi="Courier New" w:cs="Courier New"/>
+                <w:sz w:val="22"/>
+                <w:szCs w:val="22"/>
+              </w:rPr>
+            </w:pPr>
+          </w:p>
+        </w:tc>
+        <w:tc>
+          <w:tcPr>
+            <w:tcW w:w="374" w:type="dxa"/>
+            <w:vAlign w:val="center"/>
+          </w:tcPr>
+          <w:p>
+            <w:pPr>
+              <w:pStyle w:val="NoSpacing"/>
+              <w:spacing w:line="300" w:lineRule="auto"/>
+              <w:jc w:val="center"/>
+              <w:rPr>
+                <w:rFonts w:ascii="Courier New" w:hAnsi="Courier New" w:cs="Courier New"/>
+                <w:sz w:val="22"/>
+                <w:szCs w:val="22"/>
+              </w:rPr>
+            </w:pPr>
+          </w:p>
+        </w:tc>
+        <w:tc>
+          <w:tcPr>
+            <w:tcW w:w="374" w:type="dxa"/>
+            <w:vAlign w:val="center"/>
+          </w:tcPr>
+          <w:p>
+            <w:pPr>
+              <w:pStyle w:val="NoSpacing"/>
+              <w:spacing w:line="300" w:lineRule="auto"/>
+              <w:jc w:val="center"/>
+              <w:rPr>
+                <w:rFonts w:ascii="Courier New" w:hAnsi="Courier New" w:cs="Courier New"/>
+                <w:sz w:val="22"/>
+                <w:szCs w:val="22"/>
+              </w:rPr>
+            </w:pPr>
+          </w:p>
+        </w:tc>
+        <w:tc>
+          <w:tcPr>
+            <w:tcW w:w="374" w:type="dxa"/>
+            <w:vAlign w:val="center"/>
+          </w:tcPr>
+          <w:p>
+            <w:pPr>
+              <w:pStyle w:val="NoSpacing"/>
+              <w:spacing w:line="300" w:lineRule="auto"/>
+              <w:jc w:val="center"/>
+              <w:rPr>
+                <w:rFonts w:ascii="Courier New" w:hAnsi="Courier New" w:cs="Courier New"/>
+                <w:sz w:val="22"/>
+                <w:szCs w:val="22"/>
+              </w:rPr>
+            </w:pPr>
+          </w:p>
+        </w:tc>
+      </w:tr>
+      <w:tr>
+        <w:trPr>
+          <w:jc w:val="center"/>
+        </w:trPr>
+        <w:tc>
+          <w:tcPr>
+            <w:tcW w:w="374" w:type="dxa"/>
+            <w:tcBorders>
+              <w:bottom w:val="single" w:sz="4" w:space="0" w:color="auto"/>
+            </w:tcBorders>
+            <w:shd w:val="clear" w:color="auto" w:fill="FFCC00"/>
+            <w:vAlign w:val="center"/>
+          </w:tcPr>
+          <w:p>
+            <w:pPr>
+              <w:pStyle w:val="NoSpacing"/>
+              <w:spacing w:line="300" w:lineRule="auto"/>
+              <w:jc w:val="center"/>
+              <w:rPr>
+                <w:rFonts w:ascii="Courier New" w:hAnsi="Courier New" w:cs="Courier New"/>
+                <w:sz w:val="22"/>
+                <w:szCs w:val="22"/>
+              </w:rPr>
+            </w:pPr>
+          </w:p>
+        </w:tc>
+        <w:tc>
+          <w:tcPr>
+            <w:tcW w:w="374" w:type="dxa"/>
+            <w:vAlign w:val="center"/>
+          </w:tcPr>
+          <w:p>
+            <w:pPr>
+              <w:pStyle w:val="NoSpacing"/>
+              <w:spacing w:line="300" w:lineRule="auto"/>
+              <w:jc w:val="center"/>
+              <w:rPr>
+                <w:rFonts w:ascii="Courier New" w:hAnsi="Courier New" w:cs="Courier New"/>
+                <w:sz w:val="22"/>
+                <w:szCs w:val="22"/>
+              </w:rPr>
+            </w:pPr>
+          </w:p>
+        </w:tc>
+        <w:tc>
+          <w:tcPr>
+            <w:tcW w:w="374" w:type="dxa"/>
+            <w:vAlign w:val="center"/>
+          </w:tcPr>
+          <w:p>
+            <w:pPr>
+              <w:pStyle w:val="NoSpacing"/>
+              <w:spacing w:line="300" w:lineRule="auto"/>
+              <w:jc w:val="center"/>
+              <w:rPr>
+                <w:rFonts w:ascii="Courier New" w:hAnsi="Courier New" w:cs="Courier New"/>
+                <w:sz w:val="22"/>
+                <w:szCs w:val="22"/>
+              </w:rPr>
+            </w:pPr>
+          </w:p>
+        </w:tc>
+        <w:tc>
+          <w:tcPr>
+            <w:tcW w:w="374" w:type="dxa"/>
+            <w:vAlign w:val="center"/>
+          </w:tcPr>
+          <w:p>
+            <w:pPr>
+              <w:pStyle w:val="NoSpacing"/>
+              <w:spacing w:line="300" w:lineRule="auto"/>
+              <w:jc w:val="center"/>
+              <w:rPr>
+                <w:rFonts w:ascii="Courier New" w:hAnsi="Courier New" w:cs="Courier New"/>
+                <w:sz w:val="22"/>
+                <w:szCs w:val="22"/>
+              </w:rPr>
+            </w:pPr>
+          </w:p>
+        </w:tc>
+        <w:tc>
+          <w:tcPr>
+            <w:tcW w:w="374" w:type="dxa"/>
+            <w:vAlign w:val="center"/>
+          </w:tcPr>
+          <w:p>
+            <w:pPr>
+              <w:pStyle w:val="NoSpacing"/>
+              <w:spacing w:line="300" w:lineRule="auto"/>
+              <w:jc w:val="center"/>
+              <w:rPr>
+                <w:rFonts w:ascii="Courier New" w:hAnsi="Courier New" w:cs="Courier New"/>
+                <w:sz w:val="22"/>
+                <w:szCs w:val="22"/>
+              </w:rPr>
+            </w:pPr>
+          </w:p>
+        </w:tc>
+        <w:tc>
+          <w:tcPr>
+            <w:tcW w:w="374" w:type="dxa"/>
+            <w:vAlign w:val="center"/>
+          </w:tcPr>
+          <w:p>
+            <w:pPr>
+              <w:pStyle w:val="NoSpacing"/>
+              <w:spacing w:line="300" w:lineRule="auto"/>
+              <w:jc w:val="center"/>
+              <w:rPr>
+                <w:rFonts w:ascii="Courier New" w:hAnsi="Courier New" w:cs="Courier New"/>
+                <w:sz w:val="22"/>
+                <w:szCs w:val="22"/>
+              </w:rPr>
+            </w:pPr>
+          </w:p>
+        </w:tc>
+        <w:tc>
+          <w:tcPr>
+            <w:tcW w:w="374" w:type="dxa"/>
+            <w:vAlign w:val="center"/>
+          </w:tcPr>
+          <w:p>
+            <w:pPr>
+              <w:pStyle w:val="NoSpacing"/>
+              <w:spacing w:line="300" w:lineRule="auto"/>
+              <w:jc w:val="center"/>
+              <w:rPr>
+                <w:rFonts w:ascii="Courier New" w:hAnsi="Courier New" w:cs="Courier New"/>
+                <w:sz w:val="22"/>
+                <w:szCs w:val="22"/>
+              </w:rPr>
+            </w:pPr>
+          </w:p>
+        </w:tc>
+        <w:tc>
+          <w:tcPr>
+            <w:tcW w:w="374" w:type="dxa"/>
+            <w:vAlign w:val="center"/>
+          </w:tcPr>
+          <w:p>
+            <w:pPr>
+              <w:pStyle w:val="NoSpacing"/>
+              <w:spacing w:line="300" w:lineRule="auto"/>
+              <w:jc w:val="center"/>
+              <w:rPr>
+                <w:rFonts w:ascii="Courier New" w:hAnsi="Courier New" w:cs="Courier New"/>
+                <w:sz w:val="22"/>
+                <w:szCs w:val="22"/>
+              </w:rPr>
+            </w:pPr>
+          </w:p>
+        </w:tc>
+        <w:tc>
+          <w:tcPr>
+            <w:tcW w:w="374" w:type="dxa"/>
+            <w:vAlign w:val="center"/>
+          </w:tcPr>
+          <w:p>
+            <w:pPr>
+              <w:pStyle w:val="NoSpacing"/>
+              <w:spacing w:line="300" w:lineRule="auto"/>
+              <w:jc w:val="center"/>
+              <w:rPr>
+                <w:rFonts w:ascii="Courier New" w:hAnsi="Courier New" w:cs="Courier New"/>
+                <w:sz w:val="22"/>
+                <w:szCs w:val="22"/>
+              </w:rPr>
+            </w:pPr>
+          </w:p>
+        </w:tc>
+        <w:tc>
+          <w:tcPr>
+            <w:tcW w:w="374" w:type="dxa"/>
+            <w:vAlign w:val="center"/>
+          </w:tcPr>
+          <w:p>
+            <w:pPr>
+              <w:pStyle w:val="NoSpacing"/>
+              <w:spacing w:line="300" w:lineRule="auto"/>
+              <w:jc w:val="center"/>
+              <w:rPr>
+                <w:rFonts w:ascii="Courier New" w:hAnsi="Courier New" w:cs="Courier New"/>
+                <w:sz w:val="22"/>
+                <w:szCs w:val="22"/>
+              </w:rPr>
+            </w:pPr>
+          </w:p>
+        </w:tc>
+        <w:tc>
+          <w:tcPr>
+            <w:tcW w:w="374" w:type="dxa"/>
+            <w:vAlign w:val="center"/>
+          </w:tcPr>
+          <w:p>
+            <w:pPr>
+              <w:pStyle w:val="NoSpacing"/>
+              <w:spacing w:line="300" w:lineRule="auto"/>
+              <w:jc w:val="center"/>
+              <w:rPr>
+                <w:rFonts w:ascii="Courier New" w:hAnsi="Courier New" w:cs="Courier New"/>
+                <w:sz w:val="22"/>
+                <w:szCs w:val="22"/>
+              </w:rPr>
+            </w:pPr>
+          </w:p>
+        </w:tc>
+        <w:tc>
+          <w:tcPr>
+            <w:tcW w:w="374" w:type="dxa"/>
+            <w:vAlign w:val="center"/>
+          </w:tcPr>
+          <w:p>
+            <w:pPr>
+              <w:pStyle w:val="NoSpacing"/>
+              <w:spacing w:line="300" w:lineRule="auto"/>
+              <w:jc w:val="center"/>
+              <w:rPr>
+                <w:rFonts w:ascii="Courier New" w:hAnsi="Courier New" w:cs="Courier New"/>
+                <w:sz w:val="22"/>
+                <w:szCs w:val="22"/>
+              </w:rPr>
+            </w:pPr>
+          </w:p>
+        </w:tc>
+        <w:tc>
+          <w:tcPr>
+            <w:tcW w:w="374" w:type="dxa"/>
+            <w:vAlign w:val="center"/>
+          </w:tcPr>
+          <w:p>
+            <w:pPr>
+              <w:pStyle w:val="NoSpacing"/>
+              <w:spacing w:line="300" w:lineRule="auto"/>
+              <w:jc w:val="center"/>
+              <w:rPr>
+                <w:rFonts w:ascii="Courier New" w:hAnsi="Courier New" w:cs="Courier New"/>
+                <w:sz w:val="22"/>
+                <w:szCs w:val="22"/>
+              </w:rPr>
+            </w:pPr>
+          </w:p>
+        </w:tc>
+      </w:tr>
+      <w:tr>
+        <w:trPr>
+          <w:jc w:val="center"/>
+        </w:trPr>
+        <w:tc>
+          <w:tcPr>
+            <w:tcW w:w="374" w:type="dxa"/>
+            <w:tcBorders>
+              <w:bottom w:val="single" w:sz="4" w:space="0" w:color="auto"/>
+            </w:tcBorders>
+            <w:shd w:val="clear" w:color="auto" w:fill="FFFF00"/>
+            <w:vAlign w:val="center"/>
+          </w:tcPr>
+          <w:p>
+            <w:pPr>
+              <w:pStyle w:val="NoSpacing"/>
+              <w:spacing w:line="300" w:lineRule="auto"/>
+              <w:jc w:val="center"/>
+              <w:rPr>
+                <w:rFonts w:ascii="Courier New" w:hAnsi="Courier New" w:cs="Courier New"/>
+                <w:sz w:val="22"/>
+                <w:szCs w:val="22"/>
+              </w:rPr>
+            </w:pPr>
+          </w:p>
+        </w:tc>
+        <w:tc>
+          <w:tcPr>
+            <w:tcW w:w="374" w:type="dxa"/>
+            <w:vAlign w:val="center"/>
+          </w:tcPr>
+          <w:p>
+            <w:pPr>
+              <w:pStyle w:val="NoSpacing"/>
+              <w:spacing w:line="300" w:lineRule="auto"/>
+              <w:jc w:val="center"/>
+              <w:rPr>
+                <w:rFonts w:ascii="Courier New" w:hAnsi="Courier New" w:cs="Courier New"/>
+                <w:sz w:val="22"/>
+                <w:szCs w:val="22"/>
+              </w:rPr>
+            </w:pPr>
+          </w:p>
+        </w:tc>
+        <w:tc>
+          <w:tcPr>
+            <w:tcW w:w="374" w:type="dxa"/>
+            <w:vAlign w:val="center"/>
+          </w:tcPr>
+          <w:p>
+            <w:pPr>
+              <w:pStyle w:val="NoSpacing"/>
+              <w:spacing w:line="300" w:lineRule="auto"/>
+              <w:jc w:val="center"/>
+              <w:rPr>
+                <w:rFonts w:ascii="Courier New" w:hAnsi="Courier New" w:cs="Courier New"/>
+                <w:sz w:val="22"/>
+                <w:szCs w:val="22"/>
+              </w:rPr>
+            </w:pPr>
+          </w:p>
+        </w:tc>
+        <w:tc>
+          <w:tcPr>
+            <w:tcW w:w="374" w:type="dxa"/>
+            <w:vAlign w:val="center"/>
+          </w:tcPr>
+          <w:p>
+            <w:pPr>
+              <w:pStyle w:val="NoSpacing"/>
+              <w:spacing w:line="300" w:lineRule="auto"/>
+              <w:jc w:val="center"/>
+              <w:rPr>
+                <w:rFonts w:ascii="Courier New" w:hAnsi="Courier New" w:cs="Courier New"/>
+                <w:sz w:val="22"/>
+                <w:szCs w:val="22"/>
+              </w:rPr>
+            </w:pPr>
+          </w:p>
+        </w:tc>
+        <w:tc>
+          <w:tcPr>
+            <w:tcW w:w="374" w:type="dxa"/>
+            <w:vAlign w:val="center"/>
+          </w:tcPr>
+          <w:p>
+            <w:pPr>
+              <w:pStyle w:val="NoSpacing"/>
+              <w:spacing w:line="300" w:lineRule="auto"/>
+              <w:jc w:val="center"/>
+              <w:rPr>
+                <w:rFonts w:ascii="Courier New" w:hAnsi="Courier New" w:cs="Courier New"/>
+                <w:sz w:val="22"/>
+                <w:szCs w:val="22"/>
+              </w:rPr>
+            </w:pPr>
+          </w:p>
+        </w:tc>
+        <w:tc>
+          <w:tcPr>
+            <w:tcW w:w="374" w:type="dxa"/>
+            <w:vAlign w:val="center"/>
+          </w:tcPr>
+          <w:p>
+            <w:pPr>
+              <w:pStyle w:val="NoSpacing"/>
+              <w:spacing w:line="300" w:lineRule="auto"/>
+              <w:jc w:val="center"/>
+              <w:rPr>
+                <w:rFonts w:ascii="Courier New" w:hAnsi="Courier New" w:cs="Courier New"/>
+                <w:sz w:val="22"/>
+                <w:szCs w:val="22"/>
+              </w:rPr>
+            </w:pPr>
+          </w:p>
+        </w:tc>
+        <w:tc>
+          <w:tcPr>
+            <w:tcW w:w="374" w:type="dxa"/>
+            <w:vAlign w:val="center"/>
+          </w:tcPr>
+          <w:p>
+            <w:pPr>
+              <w:pStyle w:val="NoSpacing"/>
+              <w:spacing w:line="300" w:lineRule="auto"/>
+              <w:jc w:val="center"/>
+              <w:rPr>
+                <w:rFonts w:ascii="Courier New" w:hAnsi="Courier New" w:cs="Courier New"/>
+                <w:sz w:val="22"/>
+                <w:szCs w:val="22"/>
+              </w:rPr>
+            </w:pPr>
+          </w:p>
+        </w:tc>
+        <w:tc>
+          <w:tcPr>
+            <w:tcW w:w="374" w:type="dxa"/>
+            <w:vAlign w:val="center"/>
+          </w:tcPr>
+          <w:p>
+            <w:pPr>
+              <w:pStyle w:val="NoSpacing"/>
+              <w:spacing w:line="300" w:lineRule="auto"/>
+              <w:jc w:val="center"/>
+              <w:rPr>
+                <w:rFonts w:ascii="Courier New" w:hAnsi="Courier New" w:cs="Courier New"/>
+                <w:sz w:val="22"/>
+                <w:szCs w:val="22"/>
+              </w:rPr>
+            </w:pPr>
+          </w:p>
+        </w:tc>
+        <w:tc>
+          <w:tcPr>
+            <w:tcW w:w="374" w:type="dxa"/>
+            <w:vAlign w:val="center"/>
+          </w:tcPr>
+          <w:p>
+            <w:pPr>
+              <w:pStyle w:val="NoSpacing"/>
+              <w:spacing w:line="300" w:lineRule="auto"/>
+              <w:jc w:val="center"/>
+              <w:rPr>
+                <w:rFonts w:ascii="Courier New" w:hAnsi="Courier New" w:cs="Courier New"/>
+                <w:sz w:val="22"/>
+                <w:szCs w:val="22"/>
+              </w:rPr>
+            </w:pPr>
+          </w:p>
+        </w:tc>
+        <w:tc>
+          <w:tcPr>
+            <w:tcW w:w="374" w:type="dxa"/>
+            <w:vAlign w:val="center"/>
+          </w:tcPr>
+          <w:p>
+            <w:pPr>
+              <w:pStyle w:val="NoSpacing"/>
+              <w:spacing w:line="300" w:lineRule="auto"/>
+              <w:jc w:val="center"/>
+              <w:rPr>
+                <w:rFonts w:ascii="Courier New" w:hAnsi="Courier New" w:cs="Courier New"/>
+                <w:sz w:val="22"/>
+                <w:szCs w:val="22"/>
+              </w:rPr>
+            </w:pPr>
+          </w:p>
+        </w:tc>
+        <w:tc>
+          <w:tcPr>
+            <w:tcW w:w="374" w:type="dxa"/>
+            <w:vAlign w:val="center"/>
+          </w:tcPr>
+          <w:p>
+            <w:pPr>
+              <w:pStyle w:val="NoSpacing"/>
+              <w:spacing w:line="300" w:lineRule="auto"/>
+              <w:jc w:val="center"/>
+              <w:rPr>
+                <w:rFonts w:ascii="Courier New" w:hAnsi="Courier New" w:cs="Courier New"/>
+                <w:sz w:val="22"/>
+                <w:szCs w:val="22"/>
+              </w:rPr>
+            </w:pPr>
+          </w:p>
+        </w:tc>
+        <w:tc>
+          <w:tcPr>
+            <w:tcW w:w="374" w:type="dxa"/>
+            <w:vAlign w:val="center"/>
+          </w:tcPr>
+          <w:p>
+            <w:pPr>
+              <w:pStyle w:val="NoSpacing"/>
+              <w:spacing w:line="300" w:lineRule="auto"/>
+              <w:jc w:val="center"/>
+              <w:rPr>
+                <w:rFonts w:ascii="Courier New" w:hAnsi="Courier New" w:cs="Courier New"/>
+                <w:sz w:val="22"/>
+                <w:szCs w:val="22"/>
+              </w:rPr>
+            </w:pPr>
+          </w:p>
+        </w:tc>
+        <w:tc>
+          <w:tcPr>
+            <w:tcW w:w="374" w:type="dxa"/>
+            <w:vAlign w:val="center"/>
+          </w:tcPr>
+          <w:p>
+            <w:pPr>
+              <w:pStyle w:val="NoSpacing"/>
+              <w:spacing w:line="300" w:lineRule="auto"/>
+              <w:jc w:val="center"/>
+              <w:rPr>
+                <w:rFonts w:ascii="Courier New" w:hAnsi="Courier New" w:cs="Courier New"/>
+                <w:sz w:val="22"/>
+                <w:szCs w:val="22"/>
+              </w:rPr>
+            </w:pPr>
+          </w:p>
+        </w:tc>
+      </w:tr>
+      <w:tr>
+        <w:trPr>
+          <w:jc w:val="center"/>
+        </w:trPr>
+        <w:tc>
+          <w:tcPr>
+            <w:tcW w:w="374" w:type="dxa"/>
+            <w:tcBorders>
+              <w:bottom w:val="single" w:sz="4" w:space="0" w:color="auto"/>
+            </w:tcBorders>
+            <w:shd w:val="clear" w:color="auto" w:fill="00FF00"/>
+            <w:vAlign w:val="center"/>
+          </w:tcPr>
+          <w:p>
+            <w:pPr>
+              <w:pStyle w:val="NoSpacing"/>
+              <w:spacing w:line="300" w:lineRule="auto"/>
+              <w:jc w:val="center"/>
+              <w:rPr>
+                <w:rFonts w:ascii="Courier New" w:hAnsi="Courier New" w:cs="Courier New"/>
+                <w:sz w:val="22"/>
+                <w:szCs w:val="22"/>
+              </w:rPr>
+            </w:pPr>
+          </w:p>
+        </w:tc>
+        <w:tc>
+          <w:tcPr>
+            <w:tcW w:w="374" w:type="dxa"/>
+            <w:vAlign w:val="center"/>
+          </w:tcPr>
+          <w:p>
+            <w:pPr>
+              <w:pStyle w:val="NoSpacing"/>
+              <w:spacing w:line="300" w:lineRule="auto"/>
+              <w:jc w:val="center"/>
+              <w:rPr>
+                <w:rFonts w:ascii="Courier New" w:hAnsi="Courier New" w:cs="Courier New"/>
+                <w:sz w:val="22"/>
+                <w:szCs w:val="22"/>
+              </w:rPr>
+            </w:pPr>
+          </w:p>
+        </w:tc>
+        <w:tc>
+          <w:tcPr>
+            <w:tcW w:w="374" w:type="dxa"/>
+            <w:vAlign w:val="center"/>
+          </w:tcPr>
+          <w:p>
+            <w:pPr>
+              <w:pStyle w:val="NoSpacing"/>
+              <w:spacing w:line="300" w:lineRule="auto"/>
+              <w:jc w:val="center"/>
+              <w:rPr>
+                <w:rFonts w:ascii="Courier New" w:hAnsi="Courier New" w:cs="Courier New"/>
+                <w:sz w:val="22"/>
+                <w:szCs w:val="22"/>
+              </w:rPr>
+            </w:pPr>
+          </w:p>
+        </w:tc>
+        <w:tc>
+          <w:tcPr>
+            <w:tcW w:w="374" w:type="dxa"/>
+            <w:vAlign w:val="center"/>
+          </w:tcPr>
+          <w:p>
+            <w:pPr>
+              <w:pStyle w:val="NoSpacing"/>
+              <w:spacing w:line="300" w:lineRule="auto"/>
+              <w:jc w:val="center"/>
+              <w:rPr>
+                <w:rFonts w:ascii="Courier New" w:hAnsi="Courier New" w:cs="Courier New"/>
+                <w:sz w:val="22"/>
+                <w:szCs w:val="22"/>
+              </w:rPr>
+            </w:pPr>
+          </w:p>
+        </w:tc>
+        <w:tc>
+          <w:tcPr>
+            <w:tcW w:w="374" w:type="dxa"/>
+            <w:vAlign w:val="center"/>
+          </w:tcPr>
+          <w:p>
+            <w:pPr>
+              <w:pStyle w:val="NoSpacing"/>
+              <w:spacing w:line="300" w:lineRule="auto"/>
+              <w:jc w:val="center"/>
+              <w:rPr>
+                <w:rFonts w:ascii="Courier New" w:hAnsi="Courier New" w:cs="Courier New"/>
+                <w:sz w:val="22"/>
+                <w:szCs w:val="22"/>
+              </w:rPr>
+            </w:pPr>
+          </w:p>
+        </w:tc>
+        <w:tc>
+          <w:tcPr>
+            <w:tcW w:w="374" w:type="dxa"/>
+            <w:vAlign w:val="center"/>
+          </w:tcPr>
+          <w:p>
+            <w:pPr>
+              <w:pStyle w:val="NoSpacing"/>
+              <w:spacing w:line="300" w:lineRule="auto"/>
+              <w:jc w:val="center"/>
+              <w:rPr>
+                <w:rFonts w:ascii="Courier New" w:hAnsi="Courier New" w:cs="Courier New"/>
+                <w:sz w:val="22"/>
+                <w:szCs w:val="22"/>
+              </w:rPr>
+            </w:pPr>
+          </w:p>
+        </w:tc>
+        <w:tc>
+          <w:tcPr>
+            <w:tcW w:w="374" w:type="dxa"/>
+            <w:vAlign w:val="center"/>
+          </w:tcPr>
+          <w:p>
+            <w:pPr>
+              <w:pStyle w:val="NoSpacing"/>
+              <w:spacing w:line="300" w:lineRule="auto"/>
+              <w:jc w:val="center"/>
+              <w:rPr>
+                <w:rFonts w:ascii="Courier New" w:hAnsi="Courier New" w:cs="Courier New"/>
+                <w:sz w:val="22"/>
+                <w:szCs w:val="22"/>
+              </w:rPr>
+            </w:pPr>
+          </w:p>
+        </w:tc>
+        <w:tc>
+          <w:tcPr>
+            <w:tcW w:w="374" w:type="dxa"/>
+            <w:vAlign w:val="center"/>
+          </w:tcPr>
+          <w:p>
+            <w:pPr>
+              <w:pStyle w:val="NoSpacing"/>
+              <w:spacing w:line="300" w:lineRule="auto"/>
+              <w:jc w:val="center"/>
+              <w:rPr>
+                <w:rFonts w:ascii="Courier New" w:hAnsi="Courier New" w:cs="Courier New"/>
+                <w:sz w:val="22"/>
+                <w:szCs w:val="22"/>
+              </w:rPr>
+            </w:pPr>
+          </w:p>
+        </w:tc>
+        <w:tc>
+          <w:tcPr>
+            <w:tcW w:w="374" w:type="dxa"/>
+            <w:vAlign w:val="center"/>
+          </w:tcPr>
+          <w:p>
+            <w:pPr>
+              <w:pStyle w:val="NoSpacing"/>
+              <w:spacing w:line="300" w:lineRule="auto"/>
+              <w:jc w:val="center"/>
+              <w:rPr>
+                <w:rFonts w:ascii="Courier New" w:hAnsi="Courier New" w:cs="Courier New"/>
+                <w:sz w:val="22"/>
+                <w:szCs w:val="22"/>
+              </w:rPr>
+            </w:pPr>
+          </w:p>
+        </w:tc>
+        <w:tc>
+          <w:tcPr>
+            <w:tcW w:w="374" w:type="dxa"/>
+            <w:vAlign w:val="center"/>
+          </w:tcPr>
+          <w:p>
+            <w:pPr>
+              <w:pStyle w:val="NoSpacing"/>
+              <w:spacing w:line="300" w:lineRule="auto"/>
+              <w:jc w:val="center"/>
+              <w:rPr>
+                <w:rFonts w:ascii="Courier New" w:hAnsi="Courier New" w:cs="Courier New"/>
+                <w:sz w:val="22"/>
+                <w:szCs w:val="22"/>
+              </w:rPr>
+            </w:pPr>
+          </w:p>
+        </w:tc>
+        <w:tc>
+          <w:tcPr>
+            <w:tcW w:w="374" w:type="dxa"/>
+            <w:vAlign w:val="center"/>
+          </w:tcPr>
+          <w:p>
+            <w:pPr>
+              <w:pStyle w:val="NoSpacing"/>
+              <w:spacing w:line="300" w:lineRule="auto"/>
+              <w:jc w:val="center"/>
+              <w:rPr>
+                <w:rFonts w:ascii="Courier New" w:hAnsi="Courier New" w:cs="Courier New"/>
+                <w:sz w:val="22"/>
+                <w:szCs w:val="22"/>
+              </w:rPr>
+            </w:pPr>
+          </w:p>
+        </w:tc>
+        <w:tc>
+          <w:tcPr>
+            <w:tcW w:w="374" w:type="dxa"/>
+            <w:vAlign w:val="center"/>
+          </w:tcPr>
+          <w:p>
+            <w:pPr>
+              <w:pStyle w:val="NoSpacing"/>
+              <w:spacing w:line="300" w:lineRule="auto"/>
+              <w:jc w:val="center"/>
+              <w:rPr>
+                <w:rFonts w:ascii="Courier New" w:hAnsi="Courier New" w:cs="Courier New"/>
+                <w:sz w:val="22"/>
+                <w:szCs w:val="22"/>
+              </w:rPr>
+            </w:pPr>
+          </w:p>
+        </w:tc>
+        <w:tc>
+          <w:tcPr>
+            <w:tcW w:w="374" w:type="dxa"/>
+            <w:vAlign w:val="center"/>
+          </w:tcPr>
+          <w:p>
+            <w:pPr>
+              <w:pStyle w:val="NoSpacing"/>
+              <w:spacing w:line="300" w:lineRule="auto"/>
+              <w:jc w:val="center"/>
+              <w:rPr>
+                <w:rFonts w:ascii="Courier New" w:hAnsi="Courier New" w:cs="Courier New"/>
+                <w:sz w:val="22"/>
+                <w:szCs w:val="22"/>
+              </w:rPr>
+            </w:pPr>
+          </w:p>
+        </w:tc>
+      </w:tr>
+      <w:tr>
+        <w:trPr>
+          <w:jc w:val="center"/>
+        </w:trPr>
+        <w:tc>
+          <w:tcPr>
+            <w:tcW w:w="374" w:type="dxa"/>
+            <w:shd w:val="clear" w:color="auto" w:fill="00FFFF"/>
+            <w:vAlign w:val="center"/>
+          </w:tcPr>
+          <w:p>
+            <w:pPr>
+              <w:pStyle w:val="NoSpacing"/>
+              <w:spacing w:line="300" w:lineRule="auto"/>
+              <w:jc w:val="center"/>
+              <w:rPr>
+                <w:rFonts w:ascii="Courier New" w:hAnsi="Courier New" w:cs="Courier New"/>
+                <w:sz w:val="22"/>
+                <w:szCs w:val="22"/>
+              </w:rPr>
+            </w:pPr>
+          </w:p>
+        </w:tc>
+        <w:tc>
+          <w:tcPr>
+            <w:tcW w:w="374" w:type="dxa"/>
+            <w:vAlign w:val="center"/>
+          </w:tcPr>
+          <w:p>
+            <w:pPr>
+              <w:pStyle w:val="NoSpacing"/>
+              <w:spacing w:line="300" w:lineRule="auto"/>
+              <w:jc w:val="center"/>
+              <w:rPr>
+                <w:rFonts w:ascii="Courier New" w:hAnsi="Courier New" w:cs="Courier New"/>
+                <w:sz w:val="22"/>
+                <w:szCs w:val="22"/>
+              </w:rPr>
+            </w:pPr>
+          </w:p>
+        </w:tc>
+        <w:tc>
+          <w:tcPr>
+            <w:tcW w:w="374" w:type="dxa"/>
+            <w:vAlign w:val="center"/>
+          </w:tcPr>
+          <w:p>
+            <w:pPr>
+              <w:pStyle w:val="NoSpacing"/>
+              <w:spacing w:line="300" w:lineRule="auto"/>
+              <w:jc w:val="center"/>
+              <w:rPr>
+                <w:rFonts w:ascii="Courier New" w:hAnsi="Courier New" w:cs="Courier New"/>
+                <w:sz w:val="22"/>
+                <w:szCs w:val="22"/>
+              </w:rPr>
+            </w:pPr>
+          </w:p>
+        </w:tc>
+        <w:tc>
+          <w:tcPr>
+            <w:tcW w:w="374" w:type="dxa"/>
+            <w:vAlign w:val="center"/>
+          </w:tcPr>
+          <w:p>
+            <w:pPr>
+              <w:pStyle w:val="NoSpacing"/>
+              <w:spacing w:line="300" w:lineRule="auto"/>
+              <w:jc w:val="center"/>
+              <w:rPr>
+                <w:rFonts w:ascii="Courier New" w:hAnsi="Courier New" w:cs="Courier New"/>
+                <w:sz w:val="22"/>
+                <w:szCs w:val="22"/>
+              </w:rPr>
+            </w:pPr>
+          </w:p>
+        </w:tc>
+        <w:tc>
+          <w:tcPr>
+            <w:tcW w:w="374" w:type="dxa"/>
+            <w:vAlign w:val="center"/>
+          </w:tcPr>
+          <w:p>
+            <w:pPr>
+              <w:pStyle w:val="NoSpacing"/>
+              <w:spacing w:line="300" w:lineRule="auto"/>
+              <w:jc w:val="center"/>
+              <w:rPr>
+                <w:rFonts w:ascii="Courier New" w:hAnsi="Courier New" w:cs="Courier New"/>
+                <w:sz w:val="22"/>
+                <w:szCs w:val="22"/>
+              </w:rPr>
+            </w:pPr>
+          </w:p>
+        </w:tc>
+        <w:tc>
+          <w:tcPr>
+            <w:tcW w:w="374" w:type="dxa"/>
+            <w:vAlign w:val="center"/>
+          </w:tcPr>
+          <w:p>
+            <w:pPr>
+              <w:pStyle w:val="NoSpacing"/>
+              <w:spacing w:line="300" w:lineRule="auto"/>
+              <w:jc w:val="center"/>
+              <w:rPr>
+                <w:rFonts w:ascii="Courier New" w:hAnsi="Courier New" w:cs="Courier New"/>
+                <w:sz w:val="22"/>
+                <w:szCs w:val="22"/>
+              </w:rPr>
+            </w:pPr>
+          </w:p>
+        </w:tc>
+        <w:tc>
+          <w:tcPr>
+            <w:tcW w:w="374" w:type="dxa"/>
+            <w:vAlign w:val="center"/>
+          </w:tcPr>
+          <w:p>
+            <w:pPr>
+              <w:pStyle w:val="NoSpacing"/>
+              <w:spacing w:line="300" w:lineRule="auto"/>
+              <w:jc w:val="center"/>
+              <w:rPr>
+                <w:rFonts w:ascii="Courier New" w:hAnsi="Courier New" w:cs="Courier New"/>
+                <w:sz w:val="22"/>
+                <w:szCs w:val="22"/>
+              </w:rPr>
+            </w:pPr>
+          </w:p>
+        </w:tc>
+        <w:tc>
+          <w:tcPr>
+            <w:tcW w:w="374" w:type="dxa"/>
+            <w:vAlign w:val="center"/>
+          </w:tcPr>
+          <w:p>
+            <w:pPr>
+              <w:pStyle w:val="NoSpacing"/>
+              <w:spacing w:line="300" w:lineRule="auto"/>
+              <w:jc w:val="center"/>
+              <w:rPr>
+                <w:rFonts w:ascii="Courier New" w:hAnsi="Courier New" w:cs="Courier New"/>
+                <w:sz w:val="22"/>
+                <w:szCs w:val="22"/>
+              </w:rPr>
+            </w:pPr>
+          </w:p>
+        </w:tc>
+        <w:tc>
+          <w:tcPr>
+            <w:tcW w:w="374" w:type="dxa"/>
+            <w:vAlign w:val="center"/>
+          </w:tcPr>
+          <w:p>
+            <w:pPr>
+              <w:pStyle w:val="NoSpacing"/>
+              <w:spacing w:line="300" w:lineRule="auto"/>
+              <w:jc w:val="center"/>
+              <w:rPr>
+                <w:rFonts w:ascii="Courier New" w:hAnsi="Courier New" w:cs="Courier New"/>
+                <w:sz w:val="22"/>
+                <w:szCs w:val="22"/>
+              </w:rPr>
+            </w:pPr>
+          </w:p>
+        </w:tc>
+        <w:tc>
+          <w:tcPr>
+            <w:tcW w:w="374" w:type="dxa"/>
+            <w:vAlign w:val="center"/>
+          </w:tcPr>
+          <w:p>
+            <w:pPr>
+              <w:pStyle w:val="NoSpacing"/>
+              <w:spacing w:line="300" w:lineRule="auto"/>
+              <w:jc w:val="center"/>
+              <w:rPr>
+                <w:rFonts w:ascii="Courier New" w:hAnsi="Courier New" w:cs="Courier New"/>
+                <w:sz w:val="22"/>
+                <w:szCs w:val="22"/>
+              </w:rPr>
+            </w:pPr>
+          </w:p>
+        </w:tc>
+        <w:tc>
+          <w:tcPr>
+            <w:tcW w:w="374" w:type="dxa"/>
+            <w:vAlign w:val="center"/>
+          </w:tcPr>
+          <w:p>
+            <w:pPr>
+              <w:pStyle w:val="NoSpacing"/>
+              <w:spacing w:line="300" w:lineRule="auto"/>
+              <w:jc w:val="center"/>
+              <w:rPr>
+                <w:rFonts w:ascii="Courier New" w:hAnsi="Courier New" w:cs="Courier New"/>
+                <w:sz w:val="22"/>
+                <w:szCs w:val="22"/>
+              </w:rPr>
+            </w:pPr>
+          </w:p>
+        </w:tc>
+        <w:tc>
+          <w:tcPr>
+            <w:tcW w:w="374" w:type="dxa"/>
+            <w:vAlign w:val="center"/>
+          </w:tcPr>
+          <w:p>
+            <w:pPr>
+              <w:pStyle w:val="NoSpacing"/>
+              <w:spacing w:line="300" w:lineRule="auto"/>
+              <w:jc w:val="center"/>
+              <w:rPr>
+                <w:rFonts w:ascii="Courier New" w:hAnsi="Courier New" w:cs="Courier New"/>
+                <w:sz w:val="22"/>
+                <w:szCs w:val="22"/>
+              </w:rPr>
+            </w:pPr>
+          </w:p>
+        </w:tc>
+        <w:tc>
+          <w:tcPr>
+            <w:tcW w:w="374" w:type="dxa"/>
+            <w:vAlign w:val="center"/>
+          </w:tcPr>
+          <w:p>
+            <w:pPr>
+              <w:pStyle w:val="NoSpacing"/>
+              <w:spacing w:line="300" w:lineRule="auto"/>
+              <w:jc w:val="center"/>
+              <w:rPr>
+                <w:rFonts w:ascii="Courier New" w:hAnsi="Courier New" w:cs="Courier New"/>
+                <w:sz w:val="22"/>
+                <w:szCs w:val="22"/>
+              </w:rPr>
+            </w:pPr>
+          </w:p>
+        </w:tc>
+      </w:tr>
+    </w:tbl>
+    <w:p>
+      <w:pPr>
+        <w:pStyle w:val="NoSpacing"/>
+        <w:spacing w:line="300" w:lineRule="auto"/>
+        <w:rPr>
+          <w:rFonts w:ascii="Courier New" w:hAnsi="Courier New" w:cs="Courier New"/>
+          <w:sz w:val="22"/>
+          <w:szCs w:val="22"/>
+        </w:rPr>
+      </w:pPr>
+    </w:p>
+    <w:p>
+      <w:pPr>
+        <w:pStyle w:val="NoSpacing"/>
+        <w:spacing w:line="300" w:lineRule="auto"/>
+        <w:rPr>
+          <w:rFonts w:ascii="Courier New" w:hAnsi="Courier New" w:cs="Courier New"/>
+          <w:sz w:val="22"/>
+          <w:szCs w:val="22"/>
+        </w:rPr>
+      </w:pPr>
+    </w:p>
+    <w:p>
+      <w:pPr>
+        <w:pStyle w:val="NoSpacing"/>
+        <w:spacing w:line="300" w:lineRule="auto"/>
+        <w:ind w:left="1440"/>
+        <w:rPr>
+          <w:rFonts w:ascii="Courier New" w:hAnsi="Courier New" w:cs="Courier New"/>
+          <w:sz w:val="22"/>
+          <w:szCs w:val="22"/>
+        </w:rPr>
+      </w:pPr>
+      <w:r>
+        <w:rPr>
+          <w:rFonts w:ascii="Courier New" w:hAnsi="Courier New" w:cs="Courier New"/>
+          <w:sz w:val="22"/>
+          <w:szCs w:val="22"/>
+        </w:rPr>
+        <w:t xml:space="preserve">Here is a C code version of </w:t>
+      </w:r>
+      <w:r>
+        <w:rPr>
+          <w:rFonts w:ascii="Courier New" w:hAnsi="Courier New" w:cs="Courier New"/>
+          <w:sz w:val="22"/>
+          <w:szCs w:val="22"/>
+        </w:rPr>
+        <w:t xml:space="preserve">the </w:t>
+      </w:r>
+      <w:r>
+        <w:rPr>
+          <w:rFonts w:ascii="Courier New" w:hAnsi="Courier New" w:cs="Courier New"/>
+          <w:sz w:val="22"/>
+          <w:szCs w:val="22"/>
+        </w:rPr>
+        <w:t xml:space="preserve">transpose() </w:t>
+      </w:r>
+      <w:r>
+        <w:rPr>
+          <w:rFonts w:ascii="Courier New" w:hAnsi="Courier New" w:cs="Courier New"/>
+          <w:sz w:val="22"/>
+          <w:szCs w:val="22"/>
+        </w:rPr>
+        <w:t xml:space="preserve">function </w:t>
+      </w:r>
+      <w:r>
+        <w:rPr>
+          <w:rFonts w:ascii="Courier New" w:hAnsi="Courier New" w:cs="Courier New"/>
+          <w:sz w:val="22"/>
+          <w:szCs w:val="22"/>
+        </w:rPr>
+        <w:t>that makes use of these optimizations:</w:t>
+      </w:r>
+      <w:bookmarkStart w:id="0" w:name="_GoBack"/>
+      <w:bookmarkEnd w:id="0"/>
     </w:p>
     <w:p>
       <w:pPr>

</xml_diff>

<commit_message>
Commit the finished version of ps4
</commit_message>
<xml_diff>
--- a/ps4/ps4.docx
+++ b/ps4/ps4.docx
@@ -2207,7 +2207,23 @@
           <w:szCs w:val="22"/>
         </w:rPr>
         <w:br/>
-        <w:t xml:space="preserve">%edi holds value </w:t>
+        <w:t>%ed</w:t>
+      </w:r>
+      <w:r>
+        <w:rPr>
+          <w:rFonts w:ascii="Courier New" w:hAnsi="Courier New" w:cs="Courier New"/>
+          <w:sz w:val="22"/>
+          <w:szCs w:val="22"/>
+        </w:rPr>
+        <w:t>x</w:t>
+      </w:r>
+      <w:r>
+        <w:rPr>
+          <w:rFonts w:ascii="Courier New" w:hAnsi="Courier New" w:cs="Courier New"/>
+          <w:sz w:val="22"/>
+          <w:szCs w:val="22"/>
+        </w:rPr>
+        <w:t xml:space="preserve"> holds value </w:t>
       </w:r>
       <w:r>
         <w:rPr>
@@ -2257,14 +2273,8 @@
         </w:rPr>
         <w:t xml:space="preserve">two elements will </w:t>
       </w:r>
-      <w:r>
-        <w:rPr>
-          <w:rFonts w:ascii="Courier New" w:hAnsi="Courier New" w:cs="Courier New"/>
-          <w:sz w:val="22"/>
-          <w:szCs w:val="22"/>
-        </w:rPr>
-        <w:t xml:space="preserve">actually </w:t>
-      </w:r>
+      <w:bookmarkStart w:id="0" w:name="_GoBack"/>
+      <w:bookmarkEnd w:id="0"/>
       <w:r>
         <w:rPr>
           <w:rFonts w:ascii="Courier New" w:hAnsi="Courier New" w:cs="Courier New"/>
@@ -5598,8 +5608,6 @@
         </w:rPr>
         <w:t>that makes use of these optimizations:</w:t>
       </w:r>
-      <w:bookmarkStart w:id="0" w:name="_GoBack"/>
-      <w:bookmarkEnd w:id="0"/>
     </w:p>
     <w:p>
       <w:pPr>
@@ -5614,14 +5622,586 @@
     </w:p>
     <w:p>
       <w:pPr>
+        <w:widowControl w:val="0"/>
+        <w:autoSpaceDE w:val="0"/>
+        <w:autoSpaceDN w:val="0"/>
+        <w:adjustRightInd w:val="0"/>
+        <w:ind w:left="2160"/>
+        <w:rPr>
+          <w:rFonts w:ascii="Monaco" w:hAnsi="Monaco" w:cs="Monaco"/>
+          <w:sz w:val="20"/>
+          <w:szCs w:val="20"/>
+        </w:rPr>
+      </w:pPr>
+      <w:r>
+        <w:rPr>
+          <w:rFonts w:ascii="Monaco" w:hAnsi="Monaco" w:cs="Monaco"/>
+          <w:b/>
+          <w:bCs/>
+          <w:color w:val="7F0055"/>
+          <w:sz w:val="20"/>
+          <w:szCs w:val="20"/>
+        </w:rPr>
+        <w:t>#define</w:t>
+      </w:r>
+      <w:r>
+        <w:rPr>
+          <w:rFonts w:ascii="Monaco" w:hAnsi="Monaco" w:cs="Monaco"/>
+          <w:color w:val="000000"/>
+          <w:sz w:val="20"/>
+          <w:szCs w:val="20"/>
+        </w:rPr>
+        <w:t xml:space="preserve"> M 13</w:t>
+      </w:r>
+    </w:p>
+    <w:p>
+      <w:pPr>
+        <w:widowControl w:val="0"/>
+        <w:autoSpaceDE w:val="0"/>
+        <w:autoSpaceDN w:val="0"/>
+        <w:adjustRightInd w:val="0"/>
+        <w:ind w:left="2160"/>
+        <w:rPr>
+          <w:rFonts w:ascii="Monaco" w:hAnsi="Monaco" w:cs="Monaco"/>
+          <w:sz w:val="20"/>
+          <w:szCs w:val="20"/>
+        </w:rPr>
+      </w:pPr>
+      <w:r>
+        <w:rPr>
+          <w:rFonts w:ascii="Monaco" w:hAnsi="Monaco" w:cs="Monaco"/>
+          <w:b/>
+          <w:bCs/>
+          <w:color w:val="7F0055"/>
+          <w:sz w:val="20"/>
+          <w:szCs w:val="20"/>
+        </w:rPr>
+        <w:t>typedef</w:t>
+      </w:r>
+      <w:r>
+        <w:rPr>
+          <w:rFonts w:ascii="Monaco" w:hAnsi="Monaco" w:cs="Monaco"/>
+          <w:color w:val="000000"/>
+          <w:sz w:val="20"/>
+          <w:szCs w:val="20"/>
+        </w:rPr>
+        <w:t xml:space="preserve"> </w:t>
+      </w:r>
+      <w:r>
+        <w:rPr>
+          <w:rFonts w:ascii="Monaco" w:hAnsi="Monaco" w:cs="Monaco"/>
+          <w:b/>
+          <w:bCs/>
+          <w:color w:val="7F0055"/>
+          <w:sz w:val="20"/>
+          <w:szCs w:val="20"/>
+        </w:rPr>
+        <w:t>int</w:t>
+      </w:r>
+      <w:r>
+        <w:rPr>
+          <w:rFonts w:ascii="Monaco" w:hAnsi="Monaco" w:cs="Monaco"/>
+          <w:color w:val="000000"/>
+          <w:sz w:val="20"/>
+          <w:szCs w:val="20"/>
+        </w:rPr>
+        <w:t xml:space="preserve"> </w:t>
+      </w:r>
+      <w:r>
+        <w:rPr>
+          <w:rFonts w:ascii="Monaco" w:hAnsi="Monaco" w:cs="Monaco"/>
+          <w:color w:val="005032"/>
+          <w:sz w:val="20"/>
+          <w:szCs w:val="20"/>
+        </w:rPr>
+        <w:t>Marray_t</w:t>
+      </w:r>
+      <w:r>
+        <w:rPr>
+          <w:rFonts w:ascii="Monaco" w:hAnsi="Monaco" w:cs="Monaco"/>
+          <w:color w:val="000000"/>
+          <w:sz w:val="20"/>
+          <w:szCs w:val="20"/>
+        </w:rPr>
+        <w:t>[M][M];</w:t>
+      </w:r>
+    </w:p>
+    <w:p>
+      <w:pPr>
+        <w:widowControl w:val="0"/>
+        <w:autoSpaceDE w:val="0"/>
+        <w:autoSpaceDN w:val="0"/>
+        <w:adjustRightInd w:val="0"/>
+        <w:ind w:left="2160"/>
+        <w:rPr>
+          <w:rFonts w:ascii="Monaco" w:hAnsi="Monaco" w:cs="Monaco"/>
+          <w:sz w:val="20"/>
+          <w:szCs w:val="20"/>
+        </w:rPr>
+      </w:pPr>
+    </w:p>
+    <w:p>
+      <w:pPr>
+        <w:widowControl w:val="0"/>
+        <w:autoSpaceDE w:val="0"/>
+        <w:autoSpaceDN w:val="0"/>
+        <w:adjustRightInd w:val="0"/>
+        <w:ind w:left="2160"/>
+        <w:rPr>
+          <w:rFonts w:ascii="Monaco" w:hAnsi="Monaco" w:cs="Monaco"/>
+          <w:sz w:val="20"/>
+          <w:szCs w:val="20"/>
+        </w:rPr>
+      </w:pPr>
+      <w:r>
+        <w:rPr>
+          <w:rFonts w:ascii="Monaco" w:hAnsi="Monaco" w:cs="Monaco"/>
+          <w:b/>
+          <w:bCs/>
+          <w:color w:val="7F0055"/>
+          <w:sz w:val="20"/>
+          <w:szCs w:val="20"/>
+        </w:rPr>
+        <w:t>void</w:t>
+      </w:r>
+      <w:r>
+        <w:rPr>
+          <w:rFonts w:ascii="Monaco" w:hAnsi="Monaco" w:cs="Monaco"/>
+          <w:color w:val="000000"/>
+          <w:sz w:val="20"/>
+          <w:szCs w:val="20"/>
+        </w:rPr>
+        <w:t xml:space="preserve"> </w:t>
+      </w:r>
+      <w:r>
+        <w:rPr>
+          <w:rFonts w:ascii="Monaco" w:hAnsi="Monaco" w:cs="Monaco"/>
+          <w:b/>
+          <w:bCs/>
+          <w:color w:val="000000"/>
+          <w:sz w:val="20"/>
+          <w:szCs w:val="20"/>
+        </w:rPr>
+        <w:t>transpose</w:t>
+      </w:r>
+      <w:r>
+        <w:rPr>
+          <w:rFonts w:ascii="Monaco" w:hAnsi="Monaco" w:cs="Monaco"/>
+          <w:color w:val="000000"/>
+          <w:sz w:val="20"/>
+          <w:szCs w:val="20"/>
+        </w:rPr>
+        <w:t>(</w:t>
+      </w:r>
+      <w:r>
+        <w:rPr>
+          <w:rFonts w:ascii="Monaco" w:hAnsi="Monaco" w:cs="Monaco"/>
+          <w:color w:val="005032"/>
+          <w:sz w:val="20"/>
+          <w:szCs w:val="20"/>
+        </w:rPr>
+        <w:t>Marray_t</w:t>
+      </w:r>
+      <w:r>
+        <w:rPr>
+          <w:rFonts w:ascii="Monaco" w:hAnsi="Monaco" w:cs="Monaco"/>
+          <w:color w:val="000000"/>
+          <w:sz w:val="20"/>
+          <w:szCs w:val="20"/>
+        </w:rPr>
+        <w:t xml:space="preserve"> A)</w:t>
+      </w:r>
+    </w:p>
+    <w:p>
+      <w:pPr>
+        <w:widowControl w:val="0"/>
+        <w:autoSpaceDE w:val="0"/>
+        <w:autoSpaceDN w:val="0"/>
+        <w:adjustRightInd w:val="0"/>
+        <w:ind w:left="2160"/>
+        <w:rPr>
+          <w:rFonts w:ascii="Monaco" w:hAnsi="Monaco" w:cs="Monaco"/>
+          <w:sz w:val="20"/>
+          <w:szCs w:val="20"/>
+        </w:rPr>
+      </w:pPr>
+      <w:r>
+        <w:rPr>
+          <w:rFonts w:ascii="Monaco" w:hAnsi="Monaco" w:cs="Monaco"/>
+          <w:color w:val="000000"/>
+          <w:sz w:val="20"/>
+          <w:szCs w:val="20"/>
+        </w:rPr>
+        <w:t>{</w:t>
+      </w:r>
+    </w:p>
+    <w:p>
+      <w:pPr>
+        <w:widowControl w:val="0"/>
+        <w:autoSpaceDE w:val="0"/>
+        <w:autoSpaceDN w:val="0"/>
+        <w:adjustRightInd w:val="0"/>
+        <w:ind w:left="2160"/>
+        <w:rPr>
+          <w:rFonts w:ascii="Monaco" w:hAnsi="Monaco" w:cs="Monaco"/>
+          <w:sz w:val="20"/>
+          <w:szCs w:val="20"/>
+        </w:rPr>
+      </w:pPr>
+      <w:r>
+        <w:rPr>
+          <w:rFonts w:ascii="Monaco" w:hAnsi="Monaco" w:cs="Monaco"/>
+          <w:color w:val="000000"/>
+          <w:sz w:val="20"/>
+          <w:szCs w:val="20"/>
+        </w:rPr>
+        <w:tab/>
+      </w:r>
+      <w:r>
+        <w:rPr>
+          <w:rFonts w:ascii="Monaco" w:hAnsi="Monaco" w:cs="Monaco"/>
+          <w:b/>
+          <w:bCs/>
+          <w:color w:val="7F0055"/>
+          <w:sz w:val="20"/>
+          <w:szCs w:val="20"/>
+        </w:rPr>
+        <w:t>int</w:t>
+      </w:r>
+      <w:r>
+        <w:rPr>
+          <w:rFonts w:ascii="Monaco" w:hAnsi="Monaco" w:cs="Monaco"/>
+          <w:color w:val="000000"/>
+          <w:sz w:val="20"/>
+          <w:szCs w:val="20"/>
+        </w:rPr>
+        <w:t xml:space="preserve"> j;</w:t>
+      </w:r>
+    </w:p>
+    <w:p>
+      <w:pPr>
+        <w:widowControl w:val="0"/>
+        <w:autoSpaceDE w:val="0"/>
+        <w:autoSpaceDN w:val="0"/>
+        <w:adjustRightInd w:val="0"/>
+        <w:ind w:left="2160"/>
+        <w:rPr>
+          <w:rFonts w:ascii="Monaco" w:hAnsi="Monaco" w:cs="Monaco"/>
+          <w:sz w:val="20"/>
+          <w:szCs w:val="20"/>
+        </w:rPr>
+      </w:pPr>
+      <w:r>
+        <w:rPr>
+          <w:rFonts w:ascii="Monaco" w:hAnsi="Monaco" w:cs="Monaco"/>
+          <w:color w:val="000000"/>
+          <w:sz w:val="20"/>
+          <w:szCs w:val="20"/>
+        </w:rPr>
+        <w:tab/>
+      </w:r>
+      <w:r>
+        <w:rPr>
+          <w:rFonts w:ascii="Monaco" w:hAnsi="Monaco" w:cs="Monaco"/>
+          <w:b/>
+          <w:bCs/>
+          <w:color w:val="7F0055"/>
+          <w:sz w:val="20"/>
+          <w:szCs w:val="20"/>
+        </w:rPr>
+        <w:t>int</w:t>
+      </w:r>
+      <w:r>
+        <w:rPr>
+          <w:rFonts w:ascii="Monaco" w:hAnsi="Monaco" w:cs="Monaco"/>
+          <w:color w:val="000000"/>
+          <w:sz w:val="20"/>
+          <w:szCs w:val="20"/>
+        </w:rPr>
+        <w:t xml:space="preserve"> *col = &amp;A[0][0];</w:t>
+      </w:r>
+    </w:p>
+    <w:p>
+      <w:pPr>
+        <w:widowControl w:val="0"/>
+        <w:autoSpaceDE w:val="0"/>
+        <w:autoSpaceDN w:val="0"/>
+        <w:adjustRightInd w:val="0"/>
+        <w:ind w:left="2160"/>
+        <w:rPr>
+          <w:rFonts w:ascii="Monaco" w:hAnsi="Monaco" w:cs="Monaco"/>
+          <w:sz w:val="20"/>
+          <w:szCs w:val="20"/>
+        </w:rPr>
+      </w:pPr>
+      <w:r>
+        <w:rPr>
+          <w:rFonts w:ascii="Monaco" w:hAnsi="Monaco" w:cs="Monaco"/>
+          <w:color w:val="000000"/>
+          <w:sz w:val="20"/>
+          <w:szCs w:val="20"/>
+        </w:rPr>
+        <w:tab/>
+      </w:r>
+      <w:r>
+        <w:rPr>
+          <w:rFonts w:ascii="Monaco" w:hAnsi="Monaco" w:cs="Monaco"/>
+          <w:b/>
+          <w:bCs/>
+          <w:color w:val="7F0055"/>
+          <w:sz w:val="20"/>
+          <w:szCs w:val="20"/>
+        </w:rPr>
+        <w:t>int</w:t>
+      </w:r>
+      <w:r>
+        <w:rPr>
+          <w:rFonts w:ascii="Monaco" w:hAnsi="Monaco" w:cs="Monaco"/>
+          <w:color w:val="000000"/>
+          <w:sz w:val="20"/>
+          <w:szCs w:val="20"/>
+        </w:rPr>
+        <w:t xml:space="preserve"> *row = &amp;A[1][0];</w:t>
+      </w:r>
+    </w:p>
+    <w:p>
+      <w:pPr>
+        <w:widowControl w:val="0"/>
+        <w:autoSpaceDE w:val="0"/>
+        <w:autoSpaceDN w:val="0"/>
+        <w:adjustRightInd w:val="0"/>
+        <w:ind w:left="2160"/>
+        <w:rPr>
+          <w:rFonts w:ascii="Monaco" w:hAnsi="Monaco" w:cs="Monaco"/>
+          <w:sz w:val="20"/>
+          <w:szCs w:val="20"/>
+        </w:rPr>
+      </w:pPr>
+      <w:r>
+        <w:rPr>
+          <w:rFonts w:ascii="Monaco" w:hAnsi="Monaco" w:cs="Monaco"/>
+          <w:color w:val="000000"/>
+          <w:sz w:val="20"/>
+          <w:szCs w:val="20"/>
+        </w:rPr>
+        <w:tab/>
+      </w:r>
+      <w:r>
+        <w:rPr>
+          <w:rFonts w:ascii="Monaco" w:hAnsi="Monaco" w:cs="Monaco"/>
+          <w:b/>
+          <w:bCs/>
+          <w:color w:val="7F0055"/>
+          <w:sz w:val="20"/>
+          <w:szCs w:val="20"/>
+        </w:rPr>
+        <w:t>for</w:t>
+      </w:r>
+      <w:r>
+        <w:rPr>
+          <w:rFonts w:ascii="Monaco" w:hAnsi="Monaco" w:cs="Monaco"/>
+          <w:color w:val="000000"/>
+          <w:sz w:val="20"/>
+          <w:szCs w:val="20"/>
+        </w:rPr>
+        <w:t xml:space="preserve"> (j = 1; j &lt; M; j++) {</w:t>
+      </w:r>
+    </w:p>
+    <w:p>
+      <w:pPr>
+        <w:widowControl w:val="0"/>
+        <w:autoSpaceDE w:val="0"/>
+        <w:autoSpaceDN w:val="0"/>
+        <w:adjustRightInd w:val="0"/>
+        <w:ind w:left="2160"/>
+        <w:rPr>
+          <w:rFonts w:ascii="Monaco" w:hAnsi="Monaco" w:cs="Monaco"/>
+          <w:sz w:val="20"/>
+          <w:szCs w:val="20"/>
+        </w:rPr>
+      </w:pPr>
+      <w:r>
+        <w:rPr>
+          <w:rFonts w:ascii="Monaco" w:hAnsi="Monaco" w:cs="Monaco"/>
+          <w:color w:val="000000"/>
+          <w:sz w:val="20"/>
+          <w:szCs w:val="20"/>
+        </w:rPr>
+        <w:tab/>
+      </w:r>
+      <w:r>
+        <w:rPr>
+          <w:rFonts w:ascii="Monaco" w:hAnsi="Monaco" w:cs="Monaco"/>
+          <w:color w:val="000000"/>
+          <w:sz w:val="20"/>
+          <w:szCs w:val="20"/>
+        </w:rPr>
+        <w:tab/>
+      </w:r>
+      <w:r>
+        <w:rPr>
+          <w:rFonts w:ascii="Monaco" w:hAnsi="Monaco" w:cs="Monaco"/>
+          <w:b/>
+          <w:bCs/>
+          <w:color w:val="7F0055"/>
+          <w:sz w:val="20"/>
+          <w:szCs w:val="20"/>
+        </w:rPr>
+        <w:t>int</w:t>
+      </w:r>
+      <w:r>
+        <w:rPr>
+          <w:rFonts w:ascii="Monaco" w:hAnsi="Monaco" w:cs="Monaco"/>
+          <w:color w:val="000000"/>
+          <w:sz w:val="20"/>
+          <w:szCs w:val="20"/>
+        </w:rPr>
+        <w:t xml:space="preserve"> t = *row;</w:t>
+      </w:r>
+    </w:p>
+    <w:p>
+      <w:pPr>
+        <w:widowControl w:val="0"/>
+        <w:autoSpaceDE w:val="0"/>
+        <w:autoSpaceDN w:val="0"/>
+        <w:adjustRightInd w:val="0"/>
+        <w:ind w:left="2160"/>
+        <w:rPr>
+          <w:rFonts w:ascii="Monaco" w:hAnsi="Monaco" w:cs="Monaco"/>
+          <w:sz w:val="20"/>
+          <w:szCs w:val="20"/>
+        </w:rPr>
+      </w:pPr>
+      <w:r>
+        <w:rPr>
+          <w:rFonts w:ascii="Monaco" w:hAnsi="Monaco" w:cs="Monaco"/>
+          <w:color w:val="000000"/>
+          <w:sz w:val="20"/>
+          <w:szCs w:val="20"/>
+        </w:rPr>
+        <w:tab/>
+      </w:r>
+      <w:r>
+        <w:rPr>
+          <w:rFonts w:ascii="Monaco" w:hAnsi="Monaco" w:cs="Monaco"/>
+          <w:color w:val="000000"/>
+          <w:sz w:val="20"/>
+          <w:szCs w:val="20"/>
+        </w:rPr>
+        <w:tab/>
+        <w:t>*row = col[j];</w:t>
+      </w:r>
+    </w:p>
+    <w:p>
+      <w:pPr>
+        <w:widowControl w:val="0"/>
+        <w:autoSpaceDE w:val="0"/>
+        <w:autoSpaceDN w:val="0"/>
+        <w:adjustRightInd w:val="0"/>
+        <w:ind w:left="2160"/>
+        <w:rPr>
+          <w:rFonts w:ascii="Monaco" w:hAnsi="Monaco" w:cs="Monaco"/>
+          <w:sz w:val="20"/>
+          <w:szCs w:val="20"/>
+        </w:rPr>
+      </w:pPr>
+      <w:r>
+        <w:rPr>
+          <w:rFonts w:ascii="Monaco" w:hAnsi="Monaco" w:cs="Monaco"/>
+          <w:color w:val="000000"/>
+          <w:sz w:val="20"/>
+          <w:szCs w:val="20"/>
+        </w:rPr>
+        <w:tab/>
+      </w:r>
+      <w:r>
+        <w:rPr>
+          <w:rFonts w:ascii="Monaco" w:hAnsi="Monaco" w:cs="Monaco"/>
+          <w:color w:val="000000"/>
+          <w:sz w:val="20"/>
+          <w:szCs w:val="20"/>
+        </w:rPr>
+        <w:tab/>
+        <w:t>col[j] = t;</w:t>
+      </w:r>
+    </w:p>
+    <w:p>
+      <w:pPr>
+        <w:widowControl w:val="0"/>
+        <w:autoSpaceDE w:val="0"/>
+        <w:autoSpaceDN w:val="0"/>
+        <w:adjustRightInd w:val="0"/>
+        <w:ind w:left="2160"/>
+        <w:rPr>
+          <w:rFonts w:ascii="Monaco" w:hAnsi="Monaco" w:cs="Monaco"/>
+          <w:sz w:val="20"/>
+          <w:szCs w:val="20"/>
+        </w:rPr>
+      </w:pPr>
+      <w:r>
+        <w:rPr>
+          <w:rFonts w:ascii="Monaco" w:hAnsi="Monaco" w:cs="Monaco"/>
+          <w:color w:val="000000"/>
+          <w:sz w:val="20"/>
+          <w:szCs w:val="20"/>
+        </w:rPr>
+        <w:tab/>
+      </w:r>
+      <w:r>
+        <w:rPr>
+          <w:rFonts w:ascii="Monaco" w:hAnsi="Monaco" w:cs="Monaco"/>
+          <w:color w:val="000000"/>
+          <w:sz w:val="20"/>
+          <w:szCs w:val="20"/>
+        </w:rPr>
+        <w:tab/>
+        <w:t>row += M;</w:t>
+      </w:r>
+    </w:p>
+    <w:p>
+      <w:pPr>
+        <w:widowControl w:val="0"/>
+        <w:autoSpaceDE w:val="0"/>
+        <w:autoSpaceDN w:val="0"/>
+        <w:adjustRightInd w:val="0"/>
+        <w:ind w:left="2160"/>
+        <w:rPr>
+          <w:rFonts w:ascii="Monaco" w:hAnsi="Monaco" w:cs="Monaco"/>
+          <w:sz w:val="20"/>
+          <w:szCs w:val="20"/>
+        </w:rPr>
+      </w:pPr>
+      <w:r>
+        <w:rPr>
+          <w:rFonts w:ascii="Monaco" w:hAnsi="Monaco" w:cs="Monaco"/>
+          <w:color w:val="000000"/>
+          <w:sz w:val="20"/>
+          <w:szCs w:val="20"/>
+        </w:rPr>
+        <w:tab/>
+        <w:t>}</w:t>
+      </w:r>
+    </w:p>
+    <w:p>
+      <w:pPr>
         <w:pStyle w:val="NoSpacing"/>
         <w:spacing w:line="300" w:lineRule="auto"/>
-        <w:rPr>
-          <w:rFonts w:ascii="Courier New" w:hAnsi="Courier New" w:cs="Courier New"/>
-          <w:sz w:val="22"/>
-          <w:szCs w:val="22"/>
-        </w:rPr>
-      </w:pPr>
+        <w:ind w:left="2160"/>
+        <w:rPr>
+          <w:rFonts w:ascii="Courier New" w:hAnsi="Courier New" w:cs="Courier New"/>
+          <w:sz w:val="22"/>
+          <w:szCs w:val="22"/>
+        </w:rPr>
+      </w:pPr>
+      <w:r>
+        <w:rPr>
+          <w:rFonts w:ascii="Monaco" w:hAnsi="Monaco" w:cs="Monaco"/>
+          <w:color w:val="000000"/>
+          <w:sz w:val="20"/>
+          <w:szCs w:val="20"/>
+        </w:rPr>
+        <w:t>}</w:t>
+      </w:r>
     </w:p>
     <w:p>
       <w:pPr>

</xml_diff>

<commit_message>
Fix an error in ps4
</commit_message>
<xml_diff>
--- a/ps4/ps4.docx
+++ b/ps4/ps4.docx
@@ -2189,7 +2189,7 @@
           <w:sz w:val="22"/>
           <w:szCs w:val="22"/>
         </w:rPr>
-        <w:t xml:space="preserve">%ecx holds value </w:t>
+        <w:t xml:space="preserve">Value </w:t>
       </w:r>
       <w:r>
         <w:rPr>
@@ -2206,24 +2206,55 @@
           <w:sz w:val="22"/>
           <w:szCs w:val="22"/>
         </w:rPr>
-        <w:br/>
-        <w:t>%ed</w:t>
-      </w:r>
-      <w:r>
-        <w:rPr>
-          <w:rFonts w:ascii="Courier New" w:hAnsi="Courier New" w:cs="Courier New"/>
-          <w:sz w:val="22"/>
-          <w:szCs w:val="22"/>
-        </w:rPr>
-        <w:t>x</w:t>
-      </w:r>
-      <w:r>
-        <w:rPr>
-          <w:rFonts w:ascii="Courier New" w:hAnsi="Courier New" w:cs="Courier New"/>
-          <w:sz w:val="22"/>
-          <w:szCs w:val="22"/>
-        </w:rPr>
-        <w:t xml:space="preserve"> holds value </w:t>
+        <w:t xml:space="preserve"> is held in </w:t>
+      </w:r>
+      <w:r>
+        <w:rPr>
+          <w:rFonts w:ascii="Courier New" w:hAnsi="Courier New" w:cs="Courier New"/>
+          <w:sz w:val="22"/>
+          <w:szCs w:val="22"/>
+        </w:rPr>
+        <w:t>%ecx</w:t>
+      </w:r>
+      <w:r>
+        <w:rPr>
+          <w:rFonts w:ascii="Courier New" w:hAnsi="Courier New" w:cs="Courier New"/>
+          <w:sz w:val="22"/>
+          <w:szCs w:val="22"/>
+        </w:rPr>
+        <w:t>.</w:t>
+      </w:r>
+      <w:r>
+        <w:rPr>
+          <w:rFonts w:ascii="Courier New" w:hAnsi="Courier New" w:cs="Courier New"/>
+          <w:sz w:val="22"/>
+          <w:szCs w:val="22"/>
+        </w:rPr>
+        <w:t xml:space="preserve"> </w:t>
+      </w:r>
+      <w:r>
+        <w:rPr>
+          <w:rFonts w:ascii="Courier New" w:hAnsi="Courier New" w:cs="Courier New"/>
+          <w:sz w:val="22"/>
+          <w:szCs w:val="22"/>
+        </w:rPr>
+        <w:t>V</w:t>
+      </w:r>
+      <w:r>
+        <w:rPr>
+          <w:rFonts w:ascii="Courier New" w:hAnsi="Courier New" w:cs="Courier New"/>
+          <w:sz w:val="22"/>
+          <w:szCs w:val="22"/>
+        </w:rPr>
+        <w:t>alue</w:t>
+      </w:r>
+      <w:r>
+        <w:rPr>
+          <w:rFonts w:ascii="Courier New" w:hAnsi="Courier New" w:cs="Courier New"/>
+          <w:sz w:val="22"/>
+          <w:szCs w:val="22"/>
+        </w:rPr>
+        <w:t xml:space="preserve"> </w:t>
       </w:r>
       <w:r>
         <w:rPr>
@@ -2234,6 +2265,40 @@
         </w:rPr>
         <w:t>i</w:t>
       </w:r>
+      <w:r>
+        <w:rPr>
+          <w:rFonts w:ascii="Courier New" w:hAnsi="Courier New" w:cs="Courier New"/>
+          <w:sz w:val="22"/>
+          <w:szCs w:val="22"/>
+        </w:rPr>
+        <w:t xml:space="preserve"> is </w:t>
+      </w:r>
+      <w:r>
+        <w:rPr>
+          <w:rFonts w:ascii="Courier New" w:hAnsi="Courier New" w:cs="Courier New"/>
+          <w:sz w:val="22"/>
+          <w:szCs w:val="22"/>
+        </w:rPr>
+        <w:t>un</w:t>
+      </w:r>
+      <w:r>
+        <w:rPr>
+          <w:rFonts w:ascii="Courier New" w:hAnsi="Courier New" w:cs="Courier New"/>
+          <w:sz w:val="22"/>
+          <w:szCs w:val="22"/>
+        </w:rPr>
+        <w:t>necessary after the optimizations</w:t>
+      </w:r>
+      <w:r>
+        <w:rPr>
+          <w:rFonts w:ascii="Courier New" w:hAnsi="Courier New" w:cs="Courier New"/>
+          <w:sz w:val="22"/>
+          <w:szCs w:val="22"/>
+        </w:rPr>
+        <w:t>.</w:t>
+      </w:r>
+      <w:bookmarkStart w:id="0" w:name="_GoBack"/>
+      <w:bookmarkEnd w:id="0"/>
       <w:r>
         <w:rPr>
           <w:rFonts w:ascii="Courier New" w:hAnsi="Courier New" w:cs="Courier New"/>
@@ -2271,17 +2336,7 @@
           <w:sz w:val="22"/>
           <w:szCs w:val="22"/>
         </w:rPr>
-        <w:t xml:space="preserve">two elements will </w:t>
-      </w:r>
-      <w:bookmarkStart w:id="0" w:name="_GoBack"/>
-      <w:bookmarkEnd w:id="0"/>
-      <w:r>
-        <w:rPr>
-          <w:rFonts w:ascii="Courier New" w:hAnsi="Courier New" w:cs="Courier New"/>
-          <w:sz w:val="22"/>
-          <w:szCs w:val="22"/>
-        </w:rPr>
-        <w:t xml:space="preserve">be transposed during each iteration of the loop: </w:t>
+        <w:t xml:space="preserve">two elements will be transposed during each iteration of the loop: </w:t>
       </w:r>
       <w:r>
         <w:rPr>

</xml_diff>